<commit_message>
spraw word i diagram
</commit_message>
<xml_diff>
--- a/docs/Sprawozdanie_projekt_gadula.docx
+++ b/docs/Sprawozdanie_projekt_gadula.docx
@@ -59,7 +59,7 @@
                     </pic:cNvPicPr>
                   </pic:nvPicPr>
                   <pic:blipFill>
-                    <a:blip r:embed="rId4" cstate="print">
+                    <a:blip r:embed="rId5" cstate="print">
                       <a:extLst>
                         <a:ext uri="{28A0092B-C50C-407E-A947-70E740481C1C}">
                           <a14:useLocalDpi xmlns:a14="http://schemas.microsoft.com/office/drawing/2010/main" val="0"/>
@@ -259,8 +259,34 @@
           <w:szCs w:val="24"/>
           <w:lang w:val="pl-PL"/>
         </w:rPr>
-        <w:t>Krótki opis projektu</w:t>
-      </w:r>
+        <w:t>Projekt przedstawia prosty system zarządzania bankiem, w języku C# z wykorzystaniem programowania obiektowego oraz interfejsu WPF. Aplikacja umożliwia zarządzanie kontami bankowymi, wykonywanie podstawowych operacji finansowych</w:t>
+      </w:r>
+      <w:r>
+        <w:rPr>
+          <w:sz w:val="24"/>
+          <w:szCs w:val="24"/>
+          <w:lang w:val="pl-PL"/>
+        </w:rPr>
+        <w:t xml:space="preserve"> (wpłacanie i wypłacanie)</w:t>
+      </w:r>
+      <w:r>
+        <w:rPr>
+          <w:sz w:val="24"/>
+          <w:szCs w:val="24"/>
+          <w:lang w:val="pl-PL"/>
+        </w:rPr>
+        <w:t xml:space="preserve"> oraz zapis i odczyt danych z pliku XML.</w:t>
+      </w:r>
+    </w:p>
+    <w:p>
+      <w:pPr>
+        <w:spacing w:after="0"/>
+        <w:rPr>
+          <w:sz w:val="24"/>
+          <w:szCs w:val="24"/>
+          <w:lang w:val="pl-PL"/>
+        </w:rPr>
+      </w:pPr>
     </w:p>
     <w:p>
       <w:pPr>
@@ -319,184 +345,195 @@
           <w:szCs w:val="24"/>
           <w:lang w:val="pl-PL"/>
         </w:rPr>
-        <w:t xml:space="preserve">Autor1: </w:t>
-      </w:r>
-      <w:proofErr w:type="spellStart"/>
-      <w:r>
-        <w:rPr>
-          <w:sz w:val="24"/>
-          <w:szCs w:val="24"/>
-          <w:lang w:val="pl-PL"/>
-        </w:rPr>
-        <w:t>KlasaA</w:t>
-      </w:r>
-      <w:proofErr w:type="spellEnd"/>
-      <w:r>
-        <w:rPr>
-          <w:sz w:val="24"/>
-          <w:szCs w:val="24"/>
-          <w:lang w:val="pl-PL"/>
-        </w:rPr>
-        <w:t xml:space="preserve">, </w:t>
-      </w:r>
-      <w:proofErr w:type="spellStart"/>
-      <w:r>
-        <w:rPr>
-          <w:sz w:val="24"/>
-          <w:szCs w:val="24"/>
-          <w:lang w:val="pl-PL"/>
-        </w:rPr>
-        <w:t>KlasaB</w:t>
-      </w:r>
-      <w:proofErr w:type="spellEnd"/>
-    </w:p>
-    <w:p>
-      <w:pPr>
-        <w:spacing w:after="0"/>
-        <w:rPr>
-          <w:sz w:val="24"/>
-          <w:szCs w:val="24"/>
-          <w:lang w:val="pl-PL"/>
-        </w:rPr>
-      </w:pPr>
-    </w:p>
-    <w:p>
-      <w:pPr>
-        <w:spacing w:after="0"/>
-        <w:rPr>
-          <w:sz w:val="24"/>
-          <w:szCs w:val="24"/>
-          <w:lang w:val="pl-PL"/>
-        </w:rPr>
-      </w:pPr>
-      <w:r>
-        <w:rPr>
-          <w:sz w:val="24"/>
-          <w:szCs w:val="24"/>
-          <w:lang w:val="pl-PL"/>
-        </w:rPr>
-        <w:t xml:space="preserve">Autor2: Interfejs graficzny + </w:t>
-      </w:r>
-      <w:proofErr w:type="spellStart"/>
-      <w:r>
-        <w:rPr>
-          <w:sz w:val="24"/>
-          <w:szCs w:val="24"/>
-          <w:lang w:val="pl-PL"/>
-        </w:rPr>
-        <w:t>klasaC</w:t>
-      </w:r>
-      <w:proofErr w:type="spellEnd"/>
-    </w:p>
-    <w:p>
-      <w:pPr>
-        <w:spacing w:after="0"/>
-        <w:rPr>
-          <w:sz w:val="24"/>
-          <w:szCs w:val="24"/>
-          <w:lang w:val="pl-PL"/>
-        </w:rPr>
-      </w:pPr>
-    </w:p>
-    <w:p>
-      <w:pPr>
-        <w:spacing w:after="0"/>
-        <w:rPr>
-          <w:sz w:val="24"/>
-          <w:szCs w:val="24"/>
-          <w:lang w:val="es-ES_tradnl"/>
-        </w:rPr>
-      </w:pPr>
-      <w:r>
-        <w:rPr>
-          <w:sz w:val="24"/>
-          <w:szCs w:val="24"/>
-          <w:lang w:val="es-ES_tradnl"/>
-        </w:rPr>
-        <w:t>Autor 3: Testy + dokumentacja + klasaD</w:t>
-      </w:r>
-    </w:p>
-    <w:p>
-      <w:pPr>
-        <w:spacing w:after="0"/>
-        <w:rPr>
-          <w:sz w:val="24"/>
-          <w:szCs w:val="24"/>
-          <w:lang w:val="es-ES_tradnl"/>
-        </w:rPr>
-      </w:pPr>
-    </w:p>
-    <w:p>
-      <w:pPr>
-        <w:spacing w:after="0"/>
-        <w:rPr>
-          <w:sz w:val="24"/>
-          <w:szCs w:val="24"/>
-          <w:lang w:val="pl-PL"/>
-        </w:rPr>
-      </w:pPr>
-      <w:r>
-        <w:rPr>
-          <w:sz w:val="24"/>
-          <w:szCs w:val="24"/>
-          <w:lang w:val="pl-PL"/>
-        </w:rPr>
-        <w:t>Dla każdej klasy należy dodać jej opis, podać jej rolę w projekcie (uzasadnić potrzebę jej stworzenia)</w:t>
-      </w:r>
-      <w:r>
-        <w:rPr>
-          <w:sz w:val="24"/>
-          <w:szCs w:val="24"/>
-          <w:lang w:val="pl-PL"/>
-        </w:rPr>
-        <w:t xml:space="preserve">, uzasadnić </w:t>
-      </w:r>
-      <w:r>
-        <w:rPr>
-          <w:sz w:val="24"/>
-          <w:szCs w:val="24"/>
-          <w:lang w:val="pl-PL"/>
-        </w:rPr>
-        <w:t>modyfikatory dostęp</w:t>
-      </w:r>
-      <w:r>
-        <w:rPr>
-          <w:sz w:val="24"/>
-          <w:szCs w:val="24"/>
-          <w:lang w:val="pl-PL"/>
-        </w:rPr>
-        <w:t>u do</w:t>
-      </w:r>
-      <w:r>
-        <w:rPr>
-          <w:sz w:val="24"/>
-          <w:szCs w:val="24"/>
-          <w:lang w:val="pl-PL"/>
-        </w:rPr>
-        <w:t xml:space="preserve"> pól</w:t>
-      </w:r>
-      <w:r>
-        <w:rPr>
-          <w:sz w:val="24"/>
-          <w:szCs w:val="24"/>
-          <w:lang w:val="pl-PL"/>
-        </w:rPr>
-        <w:t>, itp.</w:t>
-      </w:r>
-    </w:p>
-    <w:p>
-      <w:pPr>
-        <w:spacing w:after="0"/>
-        <w:rPr>
-          <w:sz w:val="24"/>
-          <w:szCs w:val="24"/>
-          <w:lang w:val="pl-PL"/>
-        </w:rPr>
-      </w:pPr>
-    </w:p>
-    <w:p>
-      <w:pPr>
-        <w:spacing w:after="0"/>
+        <w:t>Autor</w:t>
+      </w:r>
+      <w:r>
+        <w:rPr>
+          <w:sz w:val="24"/>
+          <w:szCs w:val="24"/>
+          <w:lang w:val="pl-PL"/>
+        </w:rPr>
+        <w:t>ka</w:t>
+      </w:r>
+      <w:r>
+        <w:rPr>
+          <w:sz w:val="24"/>
+          <w:szCs w:val="24"/>
+          <w:lang w:val="pl-PL"/>
+        </w:rPr>
+        <w:t xml:space="preserve">: </w:t>
+      </w:r>
+      <w:r>
+        <w:rPr>
+          <w:sz w:val="24"/>
+          <w:szCs w:val="24"/>
+          <w:lang w:val="pl-PL"/>
+        </w:rPr>
+        <w:t>Alicja Gadula</w:t>
+      </w:r>
+    </w:p>
+    <w:p>
+      <w:pPr>
+        <w:spacing w:after="0"/>
+        <w:rPr>
+          <w:sz w:val="24"/>
+          <w:szCs w:val="24"/>
+          <w:lang w:val="pl-PL"/>
+        </w:rPr>
+      </w:pPr>
+      <w:r>
+        <w:rPr>
+          <w:sz w:val="24"/>
+          <w:szCs w:val="24"/>
+          <w:lang w:val="pl-PL"/>
+        </w:rPr>
+        <w:t>Projekt został wykonany indywidualnie</w:t>
+      </w:r>
+    </w:p>
+    <w:p>
+      <w:pPr>
+        <w:pStyle w:val="Akapitzlist"/>
+        <w:numPr>
+          <w:ilvl w:val="0"/>
+          <w:numId w:val="1"/>
+        </w:numPr>
+        <w:spacing w:after="0"/>
+        <w:rPr>
+          <w:sz w:val="24"/>
+          <w:szCs w:val="24"/>
+          <w:lang w:val="pl-PL"/>
+        </w:rPr>
+      </w:pPr>
+      <w:r>
+        <w:rPr>
+          <w:sz w:val="24"/>
+          <w:szCs w:val="24"/>
+          <w:lang w:val="pl-PL"/>
+        </w:rPr>
+        <w:t xml:space="preserve">implementacja </w:t>
+      </w:r>
+      <w:r>
+        <w:rPr>
+          <w:sz w:val="24"/>
+          <w:szCs w:val="24"/>
+          <w:lang w:val="pl-PL"/>
+        </w:rPr>
+        <w:t>klas</w:t>
+      </w:r>
+      <w:r>
+        <w:rPr>
+          <w:sz w:val="24"/>
+          <w:szCs w:val="24"/>
+          <w:lang w:val="pl-PL"/>
+        </w:rPr>
+        <w:t xml:space="preserve"> (kont</w:t>
+      </w:r>
+      <w:r>
+        <w:rPr>
+          <w:sz w:val="24"/>
+          <w:szCs w:val="24"/>
+          <w:lang w:val="pl-PL"/>
+        </w:rPr>
+        <w:t>a</w:t>
+      </w:r>
+      <w:r>
+        <w:rPr>
+          <w:sz w:val="24"/>
+          <w:szCs w:val="24"/>
+          <w:lang w:val="pl-PL"/>
+        </w:rPr>
+        <w:t xml:space="preserve"> bankowych, Bank),</w:t>
+      </w:r>
+    </w:p>
+    <w:p>
+      <w:pPr>
+        <w:pStyle w:val="Akapitzlist"/>
+        <w:numPr>
+          <w:ilvl w:val="0"/>
+          <w:numId w:val="1"/>
+        </w:numPr>
+        <w:spacing w:after="0"/>
+        <w:rPr>
+          <w:sz w:val="24"/>
+          <w:szCs w:val="24"/>
+          <w:lang w:val="pl-PL"/>
+        </w:rPr>
+      </w:pPr>
+      <w:r>
+        <w:rPr>
+          <w:sz w:val="24"/>
+          <w:szCs w:val="24"/>
+          <w:lang w:val="pl-PL"/>
+        </w:rPr>
+        <w:t>implementacja interfejsu (WPF),</w:t>
+      </w:r>
+    </w:p>
+    <w:p>
+      <w:pPr>
+        <w:pStyle w:val="Akapitzlist"/>
+        <w:numPr>
+          <w:ilvl w:val="0"/>
+          <w:numId w:val="1"/>
+        </w:numPr>
+        <w:spacing w:after="0"/>
+        <w:rPr>
+          <w:sz w:val="24"/>
+          <w:szCs w:val="24"/>
+          <w:lang w:val="pl-PL"/>
+        </w:rPr>
+      </w:pPr>
+      <w:r>
+        <w:rPr>
+          <w:sz w:val="24"/>
+          <w:szCs w:val="24"/>
+          <w:lang w:val="pl-PL"/>
+        </w:rPr>
+        <w:t>obsługa zapisu i odczytu danych do pliku XML,</w:t>
+      </w:r>
+    </w:p>
+    <w:p>
+      <w:pPr>
+        <w:pStyle w:val="Akapitzlist"/>
+        <w:numPr>
+          <w:ilvl w:val="0"/>
+          <w:numId w:val="1"/>
+        </w:numPr>
+        <w:spacing w:after="0"/>
+        <w:rPr>
+          <w:sz w:val="24"/>
+          <w:szCs w:val="24"/>
+          <w:lang w:val="pl-PL"/>
+        </w:rPr>
+      </w:pPr>
+      <w:r>
+        <w:rPr>
+          <w:sz w:val="24"/>
+          <w:szCs w:val="24"/>
+          <w:lang w:val="pl-PL"/>
+        </w:rPr>
+        <w:t>przygotowanie</w:t>
+      </w:r>
+      <w:r>
+        <w:rPr>
+          <w:sz w:val="24"/>
+          <w:szCs w:val="24"/>
+          <w:lang w:val="pl-PL"/>
+        </w:rPr>
+        <w:t xml:space="preserve"> sprawozdania</w:t>
+      </w:r>
+    </w:p>
+    <w:p>
+      <w:pPr>
+        <w:spacing w:after="0"/>
+        <w:rPr>
+          <w:sz w:val="24"/>
+          <w:szCs w:val="24"/>
+          <w:lang w:val="pl-PL"/>
+        </w:rPr>
+      </w:pPr>
+    </w:p>
+    <w:p>
+      <w:pPr>
         <w:rPr>
           <w:b/>
           <w:bCs/>
@@ -513,28 +550,8 @@
           <w:szCs w:val="28"/>
           <w:lang w:val="pl-PL"/>
         </w:rPr>
-        <w:t>Diagram klas</w:t>
-      </w:r>
-    </w:p>
-    <w:p>
-      <w:pPr>
-        <w:spacing w:after="0"/>
-        <w:rPr>
-          <w:sz w:val="24"/>
-          <w:szCs w:val="24"/>
-          <w:lang w:val="pl-PL"/>
-        </w:rPr>
-      </w:pPr>
-    </w:p>
-    <w:p>
-      <w:pPr>
-        <w:spacing w:after="0"/>
-        <w:rPr>
-          <w:sz w:val="24"/>
-          <w:szCs w:val="24"/>
-          <w:lang w:val="pl-PL"/>
-        </w:rPr>
-      </w:pPr>
+        <w:br w:type="page"/>
+      </w:r>
     </w:p>
     <w:p>
       <w:pPr>
@@ -555,68 +572,1972 @@
           <w:szCs w:val="28"/>
           <w:lang w:val="pl-PL"/>
         </w:rPr>
+        <w:lastRenderedPageBreak/>
+        <w:t>Diagram klas</w:t>
+      </w:r>
+    </w:p>
+    <w:p>
+      <w:pPr>
+        <w:spacing w:after="0"/>
+        <w:rPr>
+          <w:sz w:val="24"/>
+          <w:szCs w:val="24"/>
+          <w:lang w:val="pl-PL"/>
+        </w:rPr>
+      </w:pPr>
+      <w:r>
+        <w:rPr>
+          <w:sz w:val="24"/>
+          <w:szCs w:val="24"/>
+          <w:lang w:val="pl-PL"/>
+        </w:rPr>
+        <w:drawing>
+          <wp:inline distT="0" distB="0" distL="0" distR="0" wp14:anchorId="5C1388B6" wp14:editId="5E48DBCC">
+            <wp:extent cx="5943600" cy="3827780"/>
+            <wp:effectExtent l="0" t="0" r="0" b="1270"/>
+            <wp:docPr id="937084594" name="Obraz 1" descr="Obraz zawierający tekst, zrzut ekranu, Czcionka, numer&#10;&#10;Zawartość wygenerowana przez AI może być niepoprawna."/>
+            <wp:cNvGraphicFramePr>
+              <a:graphicFrameLocks xmlns:a="http://schemas.openxmlformats.org/drawingml/2006/main" noChangeAspect="1"/>
+            </wp:cNvGraphicFramePr>
+            <a:graphic xmlns:a="http://schemas.openxmlformats.org/drawingml/2006/main">
+              <a:graphicData uri="http://schemas.openxmlformats.org/drawingml/2006/picture">
+                <pic:pic xmlns:pic="http://schemas.openxmlformats.org/drawingml/2006/picture">
+                  <pic:nvPicPr>
+                    <pic:cNvPr id="937084594" name="Obraz 1" descr="Obraz zawierający tekst, zrzut ekranu, Czcionka, numer&#10;&#10;Zawartość wygenerowana przez AI może być niepoprawna."/>
+                    <pic:cNvPicPr/>
+                  </pic:nvPicPr>
+                  <pic:blipFill>
+                    <a:blip r:embed="rId6"/>
+                    <a:stretch>
+                      <a:fillRect/>
+                    </a:stretch>
+                  </pic:blipFill>
+                  <pic:spPr>
+                    <a:xfrm>
+                      <a:off x="0" y="0"/>
+                      <a:ext cx="5943600" cy="3827780"/>
+                    </a:xfrm>
+                    <a:prstGeom prst="rect">
+                      <a:avLst/>
+                    </a:prstGeom>
+                  </pic:spPr>
+                </pic:pic>
+              </a:graphicData>
+            </a:graphic>
+          </wp:inline>
+        </w:drawing>
+      </w:r>
+    </w:p>
+    <w:p>
+      <w:pPr>
+        <w:spacing w:after="0"/>
+        <w:rPr>
+          <w:b/>
+          <w:bCs/>
+          <w:sz w:val="28"/>
+          <w:szCs w:val="28"/>
+          <w:lang w:val="pl-PL"/>
+        </w:rPr>
+      </w:pPr>
+    </w:p>
+    <w:p>
+      <w:pPr>
+        <w:spacing w:after="0"/>
+        <w:rPr>
+          <w:b/>
+          <w:bCs/>
+          <w:sz w:val="28"/>
+          <w:szCs w:val="28"/>
+          <w:lang w:val="pl-PL"/>
+        </w:rPr>
+      </w:pPr>
+      <w:r>
+        <w:rPr>
+          <w:b/>
+          <w:bCs/>
+          <w:sz w:val="28"/>
+          <w:szCs w:val="28"/>
+          <w:lang w:val="pl-PL"/>
+        </w:rPr>
         <w:t>Opis funkcjonalności</w:t>
       </w:r>
     </w:p>
     <w:p>
       <w:pPr>
-        <w:spacing w:after="0"/>
-        <w:rPr>
-          <w:sz w:val="24"/>
-          <w:szCs w:val="24"/>
-          <w:lang w:val="pl-PL"/>
-        </w:rPr>
-      </w:pPr>
-      <w:r>
-        <w:rPr>
-          <w:sz w:val="24"/>
-          <w:szCs w:val="24"/>
-          <w:lang w:val="pl-PL"/>
-        </w:rPr>
-        <w:t>Należy opisać podstawowe funkcjonalności dostępne w projekcie wraz z</w:t>
-      </w:r>
-      <w:r>
-        <w:rPr>
-          <w:sz w:val="24"/>
-          <w:szCs w:val="24"/>
-          <w:lang w:val="pl-PL"/>
-        </w:rPr>
-        <w:t xml:space="preserve"> podaniem</w:t>
-      </w:r>
-      <w:r>
-        <w:rPr>
-          <w:sz w:val="24"/>
-          <w:szCs w:val="24"/>
-          <w:lang w:val="pl-PL"/>
-        </w:rPr>
-        <w:t xml:space="preserve"> klas, które zapewniają te funkcjonalności. </w:t>
-      </w:r>
-      <w:r>
-        <w:rPr>
-          <w:sz w:val="24"/>
-          <w:szCs w:val="24"/>
-          <w:lang w:val="pl-PL"/>
-        </w:rPr>
-        <w:t xml:space="preserve">Można tutaj </w:t>
-      </w:r>
-      <w:r>
-        <w:rPr>
-          <w:sz w:val="24"/>
-          <w:szCs w:val="24"/>
-          <w:lang w:val="pl-PL"/>
-        </w:rPr>
-        <w:t>dodać kilka zrzutów ekranu.</w:t>
-      </w:r>
-    </w:p>
-    <w:p>
-      <w:pPr>
-        <w:spacing w:after="0"/>
-        <w:rPr>
-          <w:sz w:val="24"/>
-          <w:szCs w:val="24"/>
-          <w:lang w:val="pl-PL"/>
-        </w:rPr>
-      </w:pPr>
+        <w:numPr>
+          <w:ilvl w:val="0"/>
+          <w:numId w:val="9"/>
+        </w:numPr>
+        <w:spacing w:after="0"/>
+        <w:rPr>
+          <w:sz w:val="24"/>
+          <w:szCs w:val="24"/>
+          <w:lang w:val="pl-PL"/>
+        </w:rPr>
+      </w:pPr>
+      <w:r>
+        <w:rPr>
+          <w:sz w:val="24"/>
+          <w:szCs w:val="24"/>
+          <w:lang w:val="pl-PL"/>
+        </w:rPr>
+        <w:t>dodawanie nowych kont bankowych</w:t>
+      </w:r>
+    </w:p>
+    <w:p>
+      <w:pPr>
+        <w:numPr>
+          <w:ilvl w:val="0"/>
+          <w:numId w:val="9"/>
+        </w:numPr>
+        <w:spacing w:after="0"/>
+        <w:rPr>
+          <w:sz w:val="24"/>
+          <w:szCs w:val="24"/>
+          <w:lang w:val="pl-PL"/>
+        </w:rPr>
+      </w:pPr>
+      <w:r>
+        <w:rPr>
+          <w:sz w:val="24"/>
+          <w:szCs w:val="24"/>
+          <w:lang w:val="pl-PL"/>
+        </w:rPr>
+        <w:t>wyświetlanie listy wszystkich kont</w:t>
+      </w:r>
+    </w:p>
+    <w:p>
+      <w:pPr>
+        <w:numPr>
+          <w:ilvl w:val="0"/>
+          <w:numId w:val="9"/>
+        </w:numPr>
+        <w:spacing w:after="0"/>
+        <w:rPr>
+          <w:sz w:val="24"/>
+          <w:szCs w:val="24"/>
+          <w:lang w:val="pl-PL"/>
+        </w:rPr>
+      </w:pPr>
+      <w:r>
+        <w:rPr>
+          <w:sz w:val="24"/>
+          <w:szCs w:val="24"/>
+          <w:lang w:val="pl-PL"/>
+        </w:rPr>
+        <w:t>wpłata środków na konto</w:t>
+      </w:r>
+    </w:p>
+    <w:p>
+      <w:pPr>
+        <w:numPr>
+          <w:ilvl w:val="0"/>
+          <w:numId w:val="9"/>
+        </w:numPr>
+        <w:spacing w:after="0"/>
+        <w:rPr>
+          <w:sz w:val="24"/>
+          <w:szCs w:val="24"/>
+          <w:lang w:val="pl-PL"/>
+        </w:rPr>
+      </w:pPr>
+      <w:r>
+        <w:rPr>
+          <w:sz w:val="24"/>
+          <w:szCs w:val="24"/>
+          <w:lang w:val="pl-PL"/>
+        </w:rPr>
+        <w:t>wypłata środków z konta</w:t>
+      </w:r>
+    </w:p>
+    <w:p>
+      <w:pPr>
+        <w:numPr>
+          <w:ilvl w:val="0"/>
+          <w:numId w:val="9"/>
+        </w:numPr>
+        <w:spacing w:after="0"/>
+        <w:rPr>
+          <w:sz w:val="24"/>
+          <w:szCs w:val="24"/>
+          <w:lang w:val="pl-PL"/>
+        </w:rPr>
+      </w:pPr>
+      <w:r>
+        <w:rPr>
+          <w:sz w:val="24"/>
+          <w:szCs w:val="24"/>
+          <w:lang w:val="pl-PL"/>
+        </w:rPr>
+        <w:t>sortowanie kont według salda</w:t>
+      </w:r>
+    </w:p>
+    <w:p>
+      <w:pPr>
+        <w:numPr>
+          <w:ilvl w:val="0"/>
+          <w:numId w:val="9"/>
+        </w:numPr>
+        <w:spacing w:after="0"/>
+        <w:rPr>
+          <w:sz w:val="24"/>
+          <w:szCs w:val="24"/>
+          <w:lang w:val="pl-PL"/>
+        </w:rPr>
+      </w:pPr>
+      <w:r>
+        <w:rPr>
+          <w:sz w:val="24"/>
+          <w:szCs w:val="24"/>
+          <w:lang w:val="pl-PL"/>
+        </w:rPr>
+        <w:t>zapis danych do pliku XML,</w:t>
+      </w:r>
+    </w:p>
+    <w:p>
+      <w:pPr>
+        <w:numPr>
+          <w:ilvl w:val="0"/>
+          <w:numId w:val="9"/>
+        </w:numPr>
+        <w:spacing w:after="0"/>
+        <w:rPr>
+          <w:sz w:val="24"/>
+          <w:szCs w:val="24"/>
+          <w:lang w:val="pl-PL"/>
+        </w:rPr>
+      </w:pPr>
+      <w:r>
+        <w:rPr>
+          <w:sz w:val="24"/>
+          <w:szCs w:val="24"/>
+          <w:lang w:val="pl-PL"/>
+        </w:rPr>
+        <w:t>odczyt danych z pliku XML</w:t>
+      </w:r>
+    </w:p>
+    <w:p>
+      <w:pPr>
+        <w:spacing w:after="0"/>
+        <w:rPr>
+          <w:sz w:val="24"/>
+          <w:szCs w:val="24"/>
+          <w:lang w:val="pl-PL"/>
+        </w:rPr>
+      </w:pPr>
+    </w:p>
+    <w:p>
+      <w:pPr>
+        <w:spacing w:after="0"/>
+        <w:rPr>
+          <w:sz w:val="24"/>
+          <w:szCs w:val="24"/>
+          <w:lang w:val="pl-PL"/>
+        </w:rPr>
+      </w:pPr>
+      <w:r>
+        <w:rPr>
+          <w:sz w:val="24"/>
+          <w:szCs w:val="24"/>
+          <w:lang w:val="pl-PL"/>
+        </w:rPr>
+        <w:t>Funkcjonalności te realizowane są przez klasy:</w:t>
+      </w:r>
+    </w:p>
+    <w:p>
+      <w:pPr>
+        <w:numPr>
+          <w:ilvl w:val="0"/>
+          <w:numId w:val="10"/>
+        </w:numPr>
+        <w:spacing w:after="0"/>
+        <w:rPr>
+          <w:sz w:val="24"/>
+          <w:szCs w:val="24"/>
+          <w:lang w:val="pl-PL"/>
+        </w:rPr>
+      </w:pPr>
+      <w:r>
+        <w:rPr>
+          <w:sz w:val="24"/>
+          <w:szCs w:val="24"/>
+          <w:lang w:val="pl-PL"/>
+        </w:rPr>
+        <w:t>Bank</w:t>
+      </w:r>
+    </w:p>
+    <w:p>
+      <w:pPr>
+        <w:numPr>
+          <w:ilvl w:val="0"/>
+          <w:numId w:val="10"/>
+        </w:numPr>
+        <w:spacing w:after="0"/>
+        <w:rPr>
+          <w:sz w:val="24"/>
+          <w:szCs w:val="24"/>
+          <w:lang w:val="pl-PL"/>
+        </w:rPr>
+      </w:pPr>
+      <w:r>
+        <w:rPr>
+          <w:sz w:val="24"/>
+          <w:szCs w:val="24"/>
+          <w:lang w:val="pl-PL"/>
+        </w:rPr>
+        <w:t>Konto i klasy pochodne</w:t>
+      </w:r>
+    </w:p>
+    <w:p>
+      <w:pPr>
+        <w:numPr>
+          <w:ilvl w:val="0"/>
+          <w:numId w:val="10"/>
+        </w:numPr>
+        <w:spacing w:after="0"/>
+        <w:rPr>
+          <w:sz w:val="24"/>
+          <w:szCs w:val="24"/>
+          <w:lang w:val="pl-PL"/>
+        </w:rPr>
+      </w:pPr>
+      <w:r>
+        <w:rPr>
+          <w:sz w:val="24"/>
+          <w:szCs w:val="24"/>
+          <w:lang w:val="pl-PL"/>
+        </w:rPr>
+        <w:t xml:space="preserve">interfejs graficzny </w:t>
+      </w:r>
+      <w:proofErr w:type="spellStart"/>
+      <w:r>
+        <w:rPr>
+          <w:sz w:val="24"/>
+          <w:szCs w:val="24"/>
+          <w:lang w:val="pl-PL"/>
+        </w:rPr>
+        <w:t>MainWindow</w:t>
+      </w:r>
+      <w:proofErr w:type="spellEnd"/>
+    </w:p>
+    <w:p>
+      <w:pPr>
+        <w:spacing w:after="0"/>
+        <w:rPr>
+          <w:sz w:val="24"/>
+          <w:szCs w:val="24"/>
+          <w:lang w:val="pl-PL"/>
+        </w:rPr>
+      </w:pPr>
+    </w:p>
+    <w:p>
+      <w:pPr>
+        <w:rPr>
+          <w:b/>
+          <w:bCs/>
+          <w:sz w:val="28"/>
+          <w:szCs w:val="28"/>
+          <w:lang w:val="pl-PL"/>
+        </w:rPr>
+      </w:pPr>
+      <w:r>
+        <w:rPr>
+          <w:b/>
+          <w:bCs/>
+          <w:sz w:val="28"/>
+          <w:szCs w:val="28"/>
+          <w:lang w:val="pl-PL"/>
+        </w:rPr>
+        <w:br w:type="page"/>
+      </w:r>
+    </w:p>
+    <w:p>
+      <w:pPr>
+        <w:spacing w:after="0"/>
+        <w:rPr>
+          <w:b/>
+          <w:bCs/>
+          <w:sz w:val="28"/>
+          <w:szCs w:val="28"/>
+          <w:lang w:val="pl-PL"/>
+        </w:rPr>
+      </w:pPr>
+      <w:r>
+        <w:rPr>
+          <w:b/>
+          <w:bCs/>
+          <w:sz w:val="28"/>
+          <w:szCs w:val="28"/>
+          <w:lang w:val="pl-PL"/>
+        </w:rPr>
+        <w:lastRenderedPageBreak/>
+        <w:t xml:space="preserve">Opis </w:t>
+      </w:r>
+      <w:r>
+        <w:rPr>
+          <w:b/>
+          <w:bCs/>
+          <w:sz w:val="28"/>
+          <w:szCs w:val="28"/>
+          <w:lang w:val="pl-PL"/>
+        </w:rPr>
+        <w:t>klas</w:t>
+      </w:r>
+    </w:p>
+    <w:p>
+      <w:pPr>
+        <w:spacing w:after="0"/>
+        <w:rPr>
+          <w:b/>
+          <w:bCs/>
+          <w:sz w:val="28"/>
+          <w:szCs w:val="28"/>
+          <w:lang w:val="pl-PL"/>
+        </w:rPr>
+      </w:pPr>
+    </w:p>
+    <w:p>
+      <w:pPr>
+        <w:pStyle w:val="Akapitzlist"/>
+        <w:numPr>
+          <w:ilvl w:val="0"/>
+          <w:numId w:val="8"/>
+        </w:numPr>
+        <w:spacing w:after="0"/>
+        <w:rPr>
+          <w:i/>
+          <w:iCs/>
+          <w:sz w:val="24"/>
+          <w:szCs w:val="24"/>
+          <w:lang w:val="pl-PL"/>
+        </w:rPr>
+      </w:pPr>
+      <w:r>
+        <w:rPr>
+          <w:i/>
+          <w:iCs/>
+          <w:sz w:val="24"/>
+          <w:szCs w:val="24"/>
+          <w:lang w:val="pl-PL"/>
+        </w:rPr>
+        <w:t>Klasa Konto (</w:t>
+      </w:r>
+      <w:proofErr w:type="spellStart"/>
+      <w:r>
+        <w:rPr>
+          <w:i/>
+          <w:iCs/>
+          <w:sz w:val="24"/>
+          <w:szCs w:val="24"/>
+          <w:lang w:val="pl-PL"/>
+        </w:rPr>
+        <w:t>abst</w:t>
+      </w:r>
+      <w:r>
+        <w:rPr>
+          <w:i/>
+          <w:iCs/>
+          <w:sz w:val="24"/>
+          <w:szCs w:val="24"/>
+          <w:lang w:val="pl-PL"/>
+        </w:rPr>
+        <w:t>ract</w:t>
+      </w:r>
+      <w:proofErr w:type="spellEnd"/>
+      <w:r>
+        <w:rPr>
+          <w:i/>
+          <w:iCs/>
+          <w:sz w:val="24"/>
+          <w:szCs w:val="24"/>
+          <w:lang w:val="pl-PL"/>
+        </w:rPr>
+        <w:t>)</w:t>
+      </w:r>
+    </w:p>
+    <w:p>
+      <w:pPr>
+        <w:spacing w:after="0"/>
+        <w:rPr>
+          <w:sz w:val="24"/>
+          <w:szCs w:val="24"/>
+          <w:lang w:val="pl-PL"/>
+        </w:rPr>
+      </w:pPr>
+      <w:r>
+        <w:rPr>
+          <w:sz w:val="24"/>
+          <w:szCs w:val="24"/>
+          <w:lang w:val="pl-PL"/>
+        </w:rPr>
+        <w:t>J</w:t>
+      </w:r>
+      <w:r>
+        <w:rPr>
+          <w:sz w:val="24"/>
+          <w:szCs w:val="24"/>
+          <w:lang w:val="pl-PL"/>
+        </w:rPr>
+        <w:t>est klasą bazową reprezentującą ogólne konto bankowe. Zawiera wspólne cechy i zachowania dla wszystkich kont.</w:t>
+      </w:r>
+    </w:p>
+    <w:p>
+      <w:pPr>
+        <w:spacing w:after="0"/>
+        <w:rPr>
+          <w:sz w:val="24"/>
+          <w:szCs w:val="24"/>
+          <w:lang w:val="pl-PL"/>
+        </w:rPr>
+      </w:pPr>
+      <w:r>
+        <w:rPr>
+          <w:sz w:val="24"/>
+          <w:szCs w:val="24"/>
+          <w:lang w:val="pl-PL"/>
+        </w:rPr>
+        <w:t>Rola w projekcie:</w:t>
+      </w:r>
+    </w:p>
+    <w:p>
+      <w:pPr>
+        <w:numPr>
+          <w:ilvl w:val="0"/>
+          <w:numId w:val="2"/>
+        </w:numPr>
+        <w:spacing w:after="0"/>
+        <w:rPr>
+          <w:sz w:val="24"/>
+          <w:szCs w:val="24"/>
+          <w:lang w:val="pl-PL"/>
+        </w:rPr>
+      </w:pPr>
+      <w:r>
+        <w:rPr>
+          <w:sz w:val="24"/>
+          <w:szCs w:val="24"/>
+          <w:lang w:val="pl-PL"/>
+        </w:rPr>
+        <w:t>podstaw</w:t>
+      </w:r>
+      <w:r>
+        <w:rPr>
+          <w:sz w:val="24"/>
+          <w:szCs w:val="24"/>
+          <w:lang w:val="pl-PL"/>
+        </w:rPr>
+        <w:t>a</w:t>
+      </w:r>
+      <w:r>
+        <w:rPr>
+          <w:sz w:val="24"/>
+          <w:szCs w:val="24"/>
+          <w:lang w:val="pl-PL"/>
+        </w:rPr>
+        <w:t xml:space="preserve"> dla klas dziedziczących (</w:t>
+      </w:r>
+      <w:proofErr w:type="spellStart"/>
+      <w:r>
+        <w:rPr>
+          <w:sz w:val="24"/>
+          <w:szCs w:val="24"/>
+          <w:lang w:val="pl-PL"/>
+        </w:rPr>
+        <w:t>KontoOsobiste</w:t>
+      </w:r>
+      <w:proofErr w:type="spellEnd"/>
+      <w:r>
+        <w:rPr>
+          <w:sz w:val="24"/>
+          <w:szCs w:val="24"/>
+          <w:lang w:val="pl-PL"/>
+        </w:rPr>
+        <w:t xml:space="preserve">, </w:t>
+      </w:r>
+      <w:proofErr w:type="spellStart"/>
+      <w:r>
+        <w:rPr>
+          <w:sz w:val="24"/>
+          <w:szCs w:val="24"/>
+          <w:lang w:val="pl-PL"/>
+        </w:rPr>
+        <w:t>KontoOszczednosc</w:t>
+      </w:r>
+      <w:proofErr w:type="spellEnd"/>
+      <w:r>
+        <w:rPr>
+          <w:sz w:val="24"/>
+          <w:szCs w:val="24"/>
+          <w:lang w:val="pl-PL"/>
+        </w:rPr>
+        <w:t>),</w:t>
+      </w:r>
+    </w:p>
+    <w:p>
+      <w:pPr>
+        <w:numPr>
+          <w:ilvl w:val="0"/>
+          <w:numId w:val="2"/>
+        </w:numPr>
+        <w:spacing w:after="0"/>
+        <w:rPr>
+          <w:sz w:val="24"/>
+          <w:szCs w:val="24"/>
+          <w:lang w:val="pl-PL"/>
+        </w:rPr>
+      </w:pPr>
+      <w:r>
+        <w:rPr>
+          <w:sz w:val="24"/>
+          <w:szCs w:val="24"/>
+          <w:lang w:val="pl-PL"/>
+        </w:rPr>
+        <w:t xml:space="preserve">wymusza implementację metody </w:t>
+      </w:r>
+      <w:proofErr w:type="spellStart"/>
+      <w:r>
+        <w:rPr>
+          <w:sz w:val="24"/>
+          <w:szCs w:val="24"/>
+          <w:lang w:val="pl-PL"/>
+        </w:rPr>
+        <w:t>Wyswietl</w:t>
+      </w:r>
+      <w:proofErr w:type="spellEnd"/>
+      <w:r>
+        <w:rPr>
+          <w:sz w:val="24"/>
+          <w:szCs w:val="24"/>
+          <w:lang w:val="pl-PL"/>
+        </w:rPr>
+        <w:t>() w klasach pochodnych,</w:t>
+      </w:r>
+    </w:p>
+    <w:p>
+      <w:pPr>
+        <w:spacing w:after="0"/>
+        <w:rPr>
+          <w:sz w:val="24"/>
+          <w:szCs w:val="24"/>
+          <w:lang w:val="pl-PL"/>
+        </w:rPr>
+      </w:pPr>
+      <w:r>
+        <w:rPr>
+          <w:sz w:val="24"/>
+          <w:szCs w:val="24"/>
+          <w:lang w:val="pl-PL"/>
+        </w:rPr>
+        <w:t>Pola i właściwości:</w:t>
+      </w:r>
+    </w:p>
+    <w:p>
+      <w:pPr>
+        <w:numPr>
+          <w:ilvl w:val="0"/>
+          <w:numId w:val="3"/>
+        </w:numPr>
+        <w:spacing w:after="0"/>
+        <w:rPr>
+          <w:sz w:val="24"/>
+          <w:szCs w:val="24"/>
+          <w:lang w:val="pl-PL"/>
+        </w:rPr>
+      </w:pPr>
+      <w:proofErr w:type="spellStart"/>
+      <w:r>
+        <w:rPr>
+          <w:sz w:val="24"/>
+          <w:szCs w:val="24"/>
+          <w:lang w:val="pl-PL"/>
+        </w:rPr>
+        <w:t>NrKonta</w:t>
+      </w:r>
+      <w:proofErr w:type="spellEnd"/>
+      <w:r>
+        <w:rPr>
+          <w:sz w:val="24"/>
+          <w:szCs w:val="24"/>
+          <w:lang w:val="pl-PL"/>
+        </w:rPr>
+        <w:t xml:space="preserve"> – numer konta, chroniony przed pustą wartością,</w:t>
+      </w:r>
+    </w:p>
+    <w:p>
+      <w:pPr>
+        <w:numPr>
+          <w:ilvl w:val="0"/>
+          <w:numId w:val="3"/>
+        </w:numPr>
+        <w:spacing w:after="0"/>
+        <w:rPr>
+          <w:sz w:val="24"/>
+          <w:szCs w:val="24"/>
+          <w:lang w:val="pl-PL"/>
+        </w:rPr>
+      </w:pPr>
+      <w:r>
+        <w:rPr>
+          <w:sz w:val="24"/>
+          <w:szCs w:val="24"/>
+          <w:lang w:val="pl-PL"/>
+        </w:rPr>
+        <w:t>Saldo – aktualne saldo konta, zabezpieczone przed wartościami ujemnymi.</w:t>
+      </w:r>
+    </w:p>
+    <w:p>
+      <w:pPr>
+        <w:spacing w:after="0"/>
+        <w:rPr>
+          <w:sz w:val="24"/>
+          <w:szCs w:val="24"/>
+          <w:lang w:val="pl-PL"/>
+        </w:rPr>
+      </w:pPr>
+      <w:r>
+        <w:rPr>
+          <w:sz w:val="24"/>
+          <w:szCs w:val="24"/>
+          <w:lang w:val="pl-PL"/>
+        </w:rPr>
+        <w:t xml:space="preserve">Zastosowano modyfikatory dostępu </w:t>
+      </w:r>
+      <w:proofErr w:type="spellStart"/>
+      <w:r>
+        <w:rPr>
+          <w:sz w:val="24"/>
+          <w:szCs w:val="24"/>
+          <w:lang w:val="pl-PL"/>
+        </w:rPr>
+        <w:t>protected</w:t>
+      </w:r>
+      <w:proofErr w:type="spellEnd"/>
+      <w:r>
+        <w:rPr>
+          <w:sz w:val="24"/>
+          <w:szCs w:val="24"/>
+          <w:lang w:val="pl-PL"/>
+        </w:rPr>
+        <w:t xml:space="preserve"> oraz </w:t>
+      </w:r>
+      <w:proofErr w:type="spellStart"/>
+      <w:r>
+        <w:rPr>
+          <w:sz w:val="24"/>
+          <w:szCs w:val="24"/>
+          <w:lang w:val="pl-PL"/>
+        </w:rPr>
+        <w:t>private</w:t>
+      </w:r>
+      <w:proofErr w:type="spellEnd"/>
+      <w:r>
+        <w:rPr>
+          <w:sz w:val="24"/>
+          <w:szCs w:val="24"/>
+          <w:lang w:val="pl-PL"/>
+        </w:rPr>
+        <w:t>, aby uniemożliwić bezpośrednią modyfikację pól spoza klasy.</w:t>
+      </w:r>
+    </w:p>
+    <w:p>
+      <w:pPr>
+        <w:spacing w:after="0"/>
+        <w:rPr>
+          <w:sz w:val="24"/>
+          <w:szCs w:val="24"/>
+          <w:lang w:val="pl-PL"/>
+        </w:rPr>
+      </w:pPr>
+      <w:r>
+        <w:rPr>
+          <w:sz w:val="24"/>
+          <w:szCs w:val="24"/>
+          <w:lang w:val="pl-PL"/>
+        </w:rPr>
+        <w:t xml:space="preserve">Klasa implementuje interfejs </w:t>
+      </w:r>
+      <w:proofErr w:type="spellStart"/>
+      <w:r>
+        <w:rPr>
+          <w:sz w:val="24"/>
+          <w:szCs w:val="24"/>
+          <w:lang w:val="pl-PL"/>
+        </w:rPr>
+        <w:t>IComparable</w:t>
+      </w:r>
+      <w:proofErr w:type="spellEnd"/>
+      <w:r>
+        <w:rPr>
+          <w:sz w:val="24"/>
+          <w:szCs w:val="24"/>
+          <w:lang w:val="pl-PL"/>
+        </w:rPr>
+        <w:t>&lt;Konto&gt;, co umożliwia sortowanie kont według salda.</w:t>
+      </w:r>
+    </w:p>
+    <w:p>
+      <w:pPr>
+        <w:spacing w:after="0"/>
+        <w:rPr>
+          <w:sz w:val="24"/>
+          <w:szCs w:val="24"/>
+          <w:lang w:val="pl-PL"/>
+        </w:rPr>
+      </w:pPr>
+    </w:p>
+    <w:p>
+      <w:pPr>
+        <w:pStyle w:val="Akapitzlist"/>
+        <w:numPr>
+          <w:ilvl w:val="0"/>
+          <w:numId w:val="8"/>
+        </w:numPr>
+        <w:spacing w:after="0"/>
+        <w:rPr>
+          <w:i/>
+          <w:iCs/>
+          <w:sz w:val="24"/>
+          <w:szCs w:val="24"/>
+          <w:lang w:val="pl-PL"/>
+        </w:rPr>
+      </w:pPr>
+      <w:r>
+        <w:rPr>
+          <w:i/>
+          <w:iCs/>
+          <w:sz w:val="24"/>
+          <w:szCs w:val="24"/>
+          <w:lang w:val="pl-PL"/>
+        </w:rPr>
+        <w:t xml:space="preserve">Klasa </w:t>
+      </w:r>
+      <w:proofErr w:type="spellStart"/>
+      <w:r>
+        <w:rPr>
+          <w:i/>
+          <w:iCs/>
+          <w:sz w:val="24"/>
+          <w:szCs w:val="24"/>
+          <w:lang w:val="pl-PL"/>
+        </w:rPr>
+        <w:t>KontoOsobiste</w:t>
+      </w:r>
+      <w:proofErr w:type="spellEnd"/>
+    </w:p>
+    <w:p>
+      <w:pPr>
+        <w:spacing w:after="0"/>
+        <w:rPr>
+          <w:sz w:val="24"/>
+          <w:szCs w:val="24"/>
+          <w:lang w:val="pl-PL"/>
+        </w:rPr>
+      </w:pPr>
+      <w:r>
+        <w:rPr>
+          <w:sz w:val="24"/>
+          <w:szCs w:val="24"/>
+          <w:lang w:val="pl-PL"/>
+        </w:rPr>
+        <w:t>Klasa dziedziczy po klasie Konto i reprezentuje standardowe kont</w:t>
+      </w:r>
+      <w:r>
+        <w:rPr>
+          <w:sz w:val="24"/>
+          <w:szCs w:val="24"/>
+          <w:lang w:val="pl-PL"/>
+        </w:rPr>
+        <w:t>a</w:t>
+      </w:r>
+      <w:r>
+        <w:rPr>
+          <w:sz w:val="24"/>
+          <w:szCs w:val="24"/>
+          <w:lang w:val="pl-PL"/>
+        </w:rPr>
+        <w:t xml:space="preserve"> bankowe.</w:t>
+      </w:r>
+    </w:p>
+    <w:p>
+      <w:pPr>
+        <w:spacing w:after="0"/>
+        <w:rPr>
+          <w:sz w:val="24"/>
+          <w:szCs w:val="24"/>
+          <w:lang w:val="pl-PL"/>
+        </w:rPr>
+      </w:pPr>
+      <w:r>
+        <w:rPr>
+          <w:sz w:val="24"/>
+          <w:szCs w:val="24"/>
+          <w:lang w:val="pl-PL"/>
+        </w:rPr>
+        <w:t>Rola w projekcie:</w:t>
+      </w:r>
+    </w:p>
+    <w:p>
+      <w:pPr>
+        <w:numPr>
+          <w:ilvl w:val="0"/>
+          <w:numId w:val="4"/>
+        </w:numPr>
+        <w:spacing w:after="0"/>
+        <w:rPr>
+          <w:sz w:val="24"/>
+          <w:szCs w:val="24"/>
+          <w:lang w:val="pl-PL"/>
+        </w:rPr>
+      </w:pPr>
+      <w:r>
+        <w:rPr>
+          <w:sz w:val="24"/>
+          <w:szCs w:val="24"/>
+          <w:lang w:val="pl-PL"/>
+        </w:rPr>
+        <w:t>obsługa podstawowych operacji bankowych</w:t>
+      </w:r>
+    </w:p>
+    <w:p>
+      <w:pPr>
+        <w:numPr>
+          <w:ilvl w:val="0"/>
+          <w:numId w:val="4"/>
+        </w:numPr>
+        <w:spacing w:after="0"/>
+        <w:rPr>
+          <w:sz w:val="24"/>
+          <w:szCs w:val="24"/>
+          <w:lang w:val="pl-PL"/>
+        </w:rPr>
+      </w:pPr>
+      <w:r>
+        <w:rPr>
+          <w:sz w:val="24"/>
+          <w:szCs w:val="24"/>
+          <w:lang w:val="pl-PL"/>
+        </w:rPr>
+        <w:t>możliwość wpłaty i wypłaty środków</w:t>
+      </w:r>
+    </w:p>
+    <w:p>
+      <w:pPr>
+        <w:spacing w:after="0"/>
+        <w:rPr>
+          <w:sz w:val="24"/>
+          <w:szCs w:val="24"/>
+          <w:lang w:val="pl-PL"/>
+        </w:rPr>
+      </w:pPr>
+    </w:p>
+    <w:p>
+      <w:pPr>
+        <w:pStyle w:val="Akapitzlist"/>
+        <w:numPr>
+          <w:ilvl w:val="0"/>
+          <w:numId w:val="8"/>
+        </w:numPr>
+        <w:spacing w:after="0"/>
+        <w:rPr>
+          <w:i/>
+          <w:iCs/>
+          <w:sz w:val="24"/>
+          <w:szCs w:val="24"/>
+          <w:lang w:val="pl-PL"/>
+        </w:rPr>
+      </w:pPr>
+      <w:r>
+        <w:rPr>
+          <w:i/>
+          <w:iCs/>
+          <w:sz w:val="24"/>
+          <w:szCs w:val="24"/>
+          <w:lang w:val="pl-PL"/>
+        </w:rPr>
+        <w:t xml:space="preserve">Klasa </w:t>
+      </w:r>
+      <w:proofErr w:type="spellStart"/>
+      <w:r>
+        <w:rPr>
+          <w:i/>
+          <w:iCs/>
+          <w:sz w:val="24"/>
+          <w:szCs w:val="24"/>
+          <w:lang w:val="pl-PL"/>
+        </w:rPr>
+        <w:t>KontoOszczednosc</w:t>
+      </w:r>
+      <w:proofErr w:type="spellEnd"/>
+    </w:p>
+    <w:p>
+      <w:pPr>
+        <w:spacing w:after="0"/>
+        <w:rPr>
+          <w:sz w:val="24"/>
+          <w:szCs w:val="24"/>
+          <w:lang w:val="pl-PL"/>
+        </w:rPr>
+      </w:pPr>
+      <w:r>
+        <w:rPr>
+          <w:sz w:val="24"/>
+          <w:szCs w:val="24"/>
+          <w:lang w:val="pl-PL"/>
+        </w:rPr>
+        <w:t>Klasa dziedziczy po klasie Konto i reprezentuje kont</w:t>
+      </w:r>
+      <w:r>
+        <w:rPr>
+          <w:sz w:val="24"/>
+          <w:szCs w:val="24"/>
+          <w:lang w:val="pl-PL"/>
+        </w:rPr>
+        <w:t>a</w:t>
+      </w:r>
+      <w:r>
+        <w:rPr>
+          <w:sz w:val="24"/>
+          <w:szCs w:val="24"/>
+          <w:lang w:val="pl-PL"/>
+        </w:rPr>
+        <w:t xml:space="preserve"> oszczędnościowe.</w:t>
+      </w:r>
+    </w:p>
+    <w:p>
+      <w:pPr>
+        <w:spacing w:after="0"/>
+        <w:rPr>
+          <w:sz w:val="24"/>
+          <w:szCs w:val="24"/>
+          <w:lang w:val="pl-PL"/>
+        </w:rPr>
+      </w:pPr>
+      <w:r>
+        <w:rPr>
+          <w:sz w:val="24"/>
+          <w:szCs w:val="24"/>
+          <w:lang w:val="pl-PL"/>
+        </w:rPr>
+        <w:t>Rola w projekcie:</w:t>
+      </w:r>
+    </w:p>
+    <w:p>
+      <w:pPr>
+        <w:numPr>
+          <w:ilvl w:val="0"/>
+          <w:numId w:val="5"/>
+        </w:numPr>
+        <w:spacing w:after="0"/>
+        <w:rPr>
+          <w:sz w:val="24"/>
+          <w:szCs w:val="24"/>
+          <w:lang w:val="pl-PL"/>
+        </w:rPr>
+      </w:pPr>
+      <w:r>
+        <w:rPr>
+          <w:sz w:val="24"/>
+          <w:szCs w:val="24"/>
+          <w:lang w:val="pl-PL"/>
+        </w:rPr>
+        <w:t>przechowywanie środków wraz z oprocentowaniem</w:t>
+      </w:r>
+    </w:p>
+    <w:p>
+      <w:pPr>
+        <w:numPr>
+          <w:ilvl w:val="0"/>
+          <w:numId w:val="5"/>
+        </w:numPr>
+        <w:spacing w:after="0"/>
+        <w:rPr>
+          <w:sz w:val="24"/>
+          <w:szCs w:val="24"/>
+          <w:lang w:val="pl-PL"/>
+        </w:rPr>
+      </w:pPr>
+      <w:r>
+        <w:rPr>
+          <w:sz w:val="24"/>
+          <w:szCs w:val="24"/>
+          <w:lang w:val="pl-PL"/>
+        </w:rPr>
+        <w:t>rozszerzenie funkcjonalności konta o oprocentowanie</w:t>
+      </w:r>
+    </w:p>
+    <w:p>
+      <w:pPr>
+        <w:spacing w:after="0"/>
+        <w:rPr>
+          <w:sz w:val="24"/>
+          <w:szCs w:val="24"/>
+          <w:lang w:val="pl-PL"/>
+        </w:rPr>
+      </w:pPr>
+    </w:p>
+    <w:p>
+      <w:pPr>
+        <w:pStyle w:val="Akapitzlist"/>
+        <w:numPr>
+          <w:ilvl w:val="0"/>
+          <w:numId w:val="8"/>
+        </w:numPr>
+        <w:spacing w:after="0"/>
+        <w:rPr>
+          <w:i/>
+          <w:iCs/>
+          <w:sz w:val="24"/>
+          <w:szCs w:val="24"/>
+          <w:lang w:val="pl-PL"/>
+        </w:rPr>
+      </w:pPr>
+      <w:r>
+        <w:rPr>
+          <w:i/>
+          <w:iCs/>
+          <w:sz w:val="24"/>
+          <w:szCs w:val="24"/>
+          <w:lang w:val="pl-PL"/>
+        </w:rPr>
+        <w:t>Klasa Bank</w:t>
+      </w:r>
+    </w:p>
+    <w:p>
+      <w:pPr>
+        <w:spacing w:after="0"/>
+        <w:rPr>
+          <w:sz w:val="24"/>
+          <w:szCs w:val="24"/>
+          <w:lang w:val="pl-PL"/>
+        </w:rPr>
+      </w:pPr>
+      <w:r>
+        <w:rPr>
+          <w:sz w:val="24"/>
+          <w:szCs w:val="24"/>
+          <w:lang w:val="pl-PL"/>
+        </w:rPr>
+        <w:t>Klasa zarządza kolekcją kont bankowych.</w:t>
+      </w:r>
+    </w:p>
+    <w:p>
+      <w:pPr>
+        <w:spacing w:after="0"/>
+        <w:rPr>
+          <w:sz w:val="24"/>
+          <w:szCs w:val="24"/>
+          <w:lang w:val="pl-PL"/>
+        </w:rPr>
+      </w:pPr>
+      <w:r>
+        <w:rPr>
+          <w:sz w:val="24"/>
+          <w:szCs w:val="24"/>
+          <w:lang w:val="pl-PL"/>
+        </w:rPr>
+        <w:t>Rola w projekcie:</w:t>
+      </w:r>
+    </w:p>
+    <w:p>
+      <w:pPr>
+        <w:numPr>
+          <w:ilvl w:val="0"/>
+          <w:numId w:val="6"/>
+        </w:numPr>
+        <w:spacing w:after="0"/>
+        <w:rPr>
+          <w:sz w:val="24"/>
+          <w:szCs w:val="24"/>
+          <w:lang w:val="pl-PL"/>
+        </w:rPr>
+      </w:pPr>
+      <w:r>
+        <w:rPr>
+          <w:sz w:val="24"/>
+          <w:szCs w:val="24"/>
+          <w:lang w:val="pl-PL"/>
+        </w:rPr>
+        <w:t>przechowywanie listy kont</w:t>
+      </w:r>
+    </w:p>
+    <w:p>
+      <w:pPr>
+        <w:numPr>
+          <w:ilvl w:val="0"/>
+          <w:numId w:val="6"/>
+        </w:numPr>
+        <w:spacing w:after="0"/>
+        <w:rPr>
+          <w:sz w:val="24"/>
+          <w:szCs w:val="24"/>
+          <w:lang w:val="pl-PL"/>
+        </w:rPr>
+      </w:pPr>
+      <w:r>
+        <w:rPr>
+          <w:sz w:val="24"/>
+          <w:szCs w:val="24"/>
+          <w:lang w:val="pl-PL"/>
+        </w:rPr>
+        <w:t>dodawanie nowych kont</w:t>
+      </w:r>
+    </w:p>
+    <w:p>
+      <w:pPr>
+        <w:numPr>
+          <w:ilvl w:val="0"/>
+          <w:numId w:val="6"/>
+        </w:numPr>
+        <w:spacing w:after="0"/>
+        <w:rPr>
+          <w:sz w:val="24"/>
+          <w:szCs w:val="24"/>
+          <w:lang w:val="pl-PL"/>
+        </w:rPr>
+      </w:pPr>
+      <w:r>
+        <w:rPr>
+          <w:sz w:val="24"/>
+          <w:szCs w:val="24"/>
+          <w:lang w:val="pl-PL"/>
+        </w:rPr>
+        <w:t>wyszukiwanie kont po numerze</w:t>
+      </w:r>
+    </w:p>
+    <w:p>
+      <w:pPr>
+        <w:numPr>
+          <w:ilvl w:val="0"/>
+          <w:numId w:val="6"/>
+        </w:numPr>
+        <w:spacing w:after="0"/>
+        <w:rPr>
+          <w:sz w:val="24"/>
+          <w:szCs w:val="24"/>
+          <w:lang w:val="pl-PL"/>
+        </w:rPr>
+      </w:pPr>
+      <w:r>
+        <w:rPr>
+          <w:sz w:val="24"/>
+          <w:szCs w:val="24"/>
+          <w:lang w:val="pl-PL"/>
+        </w:rPr>
+        <w:t>sortowanie kont według sald</w:t>
+      </w:r>
+      <w:r>
+        <w:rPr>
+          <w:sz w:val="24"/>
+          <w:szCs w:val="24"/>
+          <w:lang w:val="pl-PL"/>
+        </w:rPr>
+        <w:t>a</w:t>
+      </w:r>
+    </w:p>
+    <w:p>
+      <w:pPr>
+        <w:numPr>
+          <w:ilvl w:val="0"/>
+          <w:numId w:val="6"/>
+        </w:numPr>
+        <w:spacing w:after="0"/>
+        <w:rPr>
+          <w:sz w:val="24"/>
+          <w:szCs w:val="24"/>
+          <w:lang w:val="pl-PL"/>
+        </w:rPr>
+      </w:pPr>
+      <w:r>
+        <w:rPr>
+          <w:sz w:val="24"/>
+          <w:szCs w:val="24"/>
+          <w:lang w:val="pl-PL"/>
+        </w:rPr>
+        <w:t>zapis i odczyt danych z pliku XML</w:t>
+      </w:r>
+    </w:p>
+    <w:p>
+      <w:pPr>
+        <w:spacing w:after="0"/>
+        <w:rPr>
+          <w:sz w:val="24"/>
+          <w:szCs w:val="24"/>
+          <w:lang w:val="pl-PL"/>
+        </w:rPr>
+      </w:pPr>
+      <w:r>
+        <w:rPr>
+          <w:sz w:val="24"/>
+          <w:szCs w:val="24"/>
+          <w:lang w:val="pl-PL"/>
+        </w:rPr>
+        <w:t xml:space="preserve">Zastosowano </w:t>
+      </w:r>
+      <w:proofErr w:type="spellStart"/>
+      <w:r>
+        <w:rPr>
+          <w:sz w:val="24"/>
+          <w:szCs w:val="24"/>
+          <w:lang w:val="pl-PL"/>
+        </w:rPr>
+        <w:t>IReadOnlyList</w:t>
+      </w:r>
+      <w:proofErr w:type="spellEnd"/>
+      <w:r>
+        <w:rPr>
+          <w:sz w:val="24"/>
+          <w:szCs w:val="24"/>
+          <w:lang w:val="pl-PL"/>
+        </w:rPr>
+        <w:t>&lt;Konto&gt;, aby uniemożliwić modyfikację listy kont z zewnątrz klasy.</w:t>
+      </w:r>
+    </w:p>
+    <w:p>
+      <w:pPr>
+        <w:spacing w:after="0"/>
+        <w:rPr>
+          <w:sz w:val="24"/>
+          <w:szCs w:val="24"/>
+          <w:lang w:val="pl-PL"/>
+        </w:rPr>
+      </w:pPr>
+    </w:p>
+    <w:p>
+      <w:pPr>
+        <w:spacing w:after="0"/>
+        <w:rPr>
+          <w:sz w:val="24"/>
+          <w:szCs w:val="24"/>
+          <w:lang w:val="pl-PL"/>
+        </w:rPr>
+      </w:pPr>
+    </w:p>
+    <w:p>
+      <w:pPr>
+        <w:pStyle w:val="Akapitzlist"/>
+        <w:numPr>
+          <w:ilvl w:val="0"/>
+          <w:numId w:val="8"/>
+        </w:numPr>
+        <w:spacing w:after="0"/>
+        <w:rPr>
+          <w:i/>
+          <w:iCs/>
+          <w:sz w:val="24"/>
+          <w:szCs w:val="24"/>
+          <w:lang w:val="pl-PL"/>
+        </w:rPr>
+      </w:pPr>
+      <w:r>
+        <w:rPr>
+          <w:i/>
+          <w:iCs/>
+          <w:sz w:val="24"/>
+          <w:szCs w:val="24"/>
+          <w:lang w:val="pl-PL"/>
+        </w:rPr>
+        <w:lastRenderedPageBreak/>
+        <w:t>Delegat i zdarzenie</w:t>
+      </w:r>
+    </w:p>
+    <w:p>
+      <w:pPr>
+        <w:spacing w:after="0"/>
+        <w:rPr>
+          <w:sz w:val="24"/>
+          <w:szCs w:val="24"/>
+          <w:lang w:val="pl-PL"/>
+        </w:rPr>
+      </w:pPr>
+      <w:r>
+        <w:rPr>
+          <w:sz w:val="24"/>
+          <w:szCs w:val="24"/>
+          <w:lang w:val="pl-PL"/>
+        </w:rPr>
+        <w:t xml:space="preserve">W projekcie zastosowano delegat </w:t>
+      </w:r>
+      <w:proofErr w:type="spellStart"/>
+      <w:r>
+        <w:rPr>
+          <w:sz w:val="24"/>
+          <w:szCs w:val="24"/>
+          <w:lang w:val="pl-PL"/>
+        </w:rPr>
+        <w:t>OperacjaKonto</w:t>
+      </w:r>
+      <w:proofErr w:type="spellEnd"/>
+      <w:r>
+        <w:rPr>
+          <w:sz w:val="24"/>
+          <w:szCs w:val="24"/>
+          <w:lang w:val="pl-PL"/>
+        </w:rPr>
+        <w:t xml:space="preserve"> oraz zdarzenie </w:t>
+      </w:r>
+      <w:proofErr w:type="spellStart"/>
+      <w:r>
+        <w:rPr>
+          <w:sz w:val="24"/>
+          <w:szCs w:val="24"/>
+          <w:lang w:val="pl-PL"/>
+        </w:rPr>
+        <w:t>OperacjaWykonana</w:t>
+      </w:r>
+      <w:proofErr w:type="spellEnd"/>
+      <w:r>
+        <w:rPr>
+          <w:sz w:val="24"/>
+          <w:szCs w:val="24"/>
+          <w:lang w:val="pl-PL"/>
+        </w:rPr>
+        <w:t>, które informuje o wykonaniu wpłaty lub wypłaty.</w:t>
+      </w:r>
+    </w:p>
+    <w:p>
+      <w:pPr>
+        <w:spacing w:after="0"/>
+        <w:rPr>
+          <w:sz w:val="24"/>
+          <w:szCs w:val="24"/>
+          <w:lang w:val="pl-PL"/>
+        </w:rPr>
+      </w:pPr>
+      <w:r>
+        <w:rPr>
+          <w:sz w:val="24"/>
+          <w:szCs w:val="24"/>
+          <w:lang w:val="pl-PL"/>
+        </w:rPr>
+        <w:t>Rola w projekcie</w:t>
+      </w:r>
+      <w:r>
+        <w:rPr>
+          <w:sz w:val="24"/>
+          <w:szCs w:val="24"/>
+          <w:lang w:val="pl-PL"/>
+        </w:rPr>
+        <w:t>:</w:t>
+      </w:r>
+    </w:p>
+    <w:p>
+      <w:pPr>
+        <w:numPr>
+          <w:ilvl w:val="0"/>
+          <w:numId w:val="7"/>
+        </w:numPr>
+        <w:spacing w:after="0"/>
+        <w:rPr>
+          <w:sz w:val="24"/>
+          <w:szCs w:val="24"/>
+          <w:lang w:val="pl-PL"/>
+        </w:rPr>
+      </w:pPr>
+      <w:r>
+        <w:rPr>
+          <w:sz w:val="24"/>
+          <w:szCs w:val="24"/>
+          <w:lang w:val="pl-PL"/>
+        </w:rPr>
+        <w:t>wyświetlanie komunikatów po wykonaniu operacji finansowych.</w:t>
+      </w:r>
+    </w:p>
+    <w:p>
+      <w:pPr>
+        <w:spacing w:after="0"/>
+        <w:rPr>
+          <w:sz w:val="24"/>
+          <w:szCs w:val="24"/>
+          <w:lang w:val="pl-PL"/>
+        </w:rPr>
+      </w:pPr>
+    </w:p>
+    <w:p>
+      <w:pPr>
+        <w:spacing w:after="0"/>
+        <w:rPr>
+          <w:b/>
+          <w:bCs/>
+          <w:sz w:val="28"/>
+          <w:szCs w:val="28"/>
+          <w:lang w:val="pl-PL"/>
+        </w:rPr>
+      </w:pPr>
+      <w:r>
+        <w:rPr>
+          <w:b/>
+          <w:bCs/>
+          <w:sz w:val="28"/>
+          <w:szCs w:val="28"/>
+          <w:lang w:val="pl-PL"/>
+        </w:rPr>
+        <w:t>Instrukcja obsługi</w:t>
+      </w:r>
+    </w:p>
+    <w:p>
+      <w:pPr>
+        <w:spacing w:after="0"/>
+        <w:rPr>
+          <w:b/>
+          <w:bCs/>
+          <w:sz w:val="28"/>
+          <w:szCs w:val="28"/>
+          <w:lang w:val="pl-PL"/>
+        </w:rPr>
+      </w:pPr>
+    </w:p>
+    <w:p>
+      <w:pPr>
+        <w:pStyle w:val="Akapitzlist"/>
+        <w:numPr>
+          <w:ilvl w:val="0"/>
+          <w:numId w:val="11"/>
+        </w:numPr>
+        <w:spacing w:after="0"/>
+        <w:rPr>
+          <w:sz w:val="24"/>
+          <w:szCs w:val="24"/>
+          <w:lang w:val="pl-PL"/>
+        </w:rPr>
+      </w:pPr>
+      <w:r>
+        <w:rPr>
+          <w:sz w:val="24"/>
+          <w:szCs w:val="24"/>
+          <w:lang w:val="pl-PL"/>
+        </w:rPr>
+        <w:t>Uruchomić aplikację.</w:t>
+      </w:r>
+    </w:p>
+    <w:p>
+      <w:pPr>
+        <w:pStyle w:val="Akapitzlist"/>
+        <w:numPr>
+          <w:ilvl w:val="0"/>
+          <w:numId w:val="11"/>
+        </w:numPr>
+        <w:spacing w:after="0"/>
+        <w:rPr>
+          <w:sz w:val="24"/>
+          <w:szCs w:val="24"/>
+          <w:lang w:val="pl-PL"/>
+        </w:rPr>
+      </w:pPr>
+      <w:r>
+        <w:rPr>
+          <w:sz w:val="24"/>
+          <w:szCs w:val="24"/>
+          <w:lang w:val="pl-PL"/>
+        </w:rPr>
+        <w:t>Wprowadzić numer konta oraz saldo początkowe.</w:t>
+      </w:r>
+    </w:p>
+    <w:p>
+      <w:pPr>
+        <w:pStyle w:val="Akapitzlist"/>
+        <w:numPr>
+          <w:ilvl w:val="0"/>
+          <w:numId w:val="11"/>
+        </w:numPr>
+        <w:spacing w:after="0"/>
+        <w:rPr>
+          <w:sz w:val="24"/>
+          <w:szCs w:val="24"/>
+          <w:lang w:val="pl-PL"/>
+        </w:rPr>
+      </w:pPr>
+      <w:r>
+        <w:rPr>
+          <w:sz w:val="24"/>
+          <w:szCs w:val="24"/>
+          <w:lang w:val="pl-PL"/>
+        </w:rPr>
+        <w:t>Wybrać typ konta.</w:t>
+      </w:r>
+    </w:p>
+    <w:p>
+      <w:pPr>
+        <w:pStyle w:val="Akapitzlist"/>
+        <w:numPr>
+          <w:ilvl w:val="0"/>
+          <w:numId w:val="11"/>
+        </w:numPr>
+        <w:spacing w:after="0"/>
+        <w:rPr>
+          <w:sz w:val="24"/>
+          <w:szCs w:val="24"/>
+          <w:lang w:val="pl-PL"/>
+        </w:rPr>
+      </w:pPr>
+      <w:r>
+        <w:rPr>
+          <w:sz w:val="24"/>
+          <w:szCs w:val="24"/>
+          <w:lang w:val="pl-PL"/>
+        </w:rPr>
+        <w:t>Kliknąć przycisk Dodaj konto.</w:t>
+      </w:r>
+    </w:p>
+    <w:p>
+      <w:pPr>
+        <w:pStyle w:val="Akapitzlist"/>
+        <w:numPr>
+          <w:ilvl w:val="0"/>
+          <w:numId w:val="11"/>
+        </w:numPr>
+        <w:spacing w:after="0"/>
+        <w:rPr>
+          <w:sz w:val="24"/>
+          <w:szCs w:val="24"/>
+          <w:lang w:val="pl-PL"/>
+        </w:rPr>
+      </w:pPr>
+      <w:r>
+        <w:rPr>
+          <w:sz w:val="24"/>
+          <w:szCs w:val="24"/>
+          <w:lang w:val="pl-PL"/>
+        </w:rPr>
+        <w:t xml:space="preserve">Aby wykonać wpłatę </w:t>
+      </w:r>
+      <w:r>
+        <w:rPr>
+          <w:sz w:val="24"/>
+          <w:szCs w:val="24"/>
+          <w:lang w:val="pl-PL"/>
+        </w:rPr>
+        <w:t xml:space="preserve">/ </w:t>
+      </w:r>
+      <w:r>
+        <w:rPr>
+          <w:sz w:val="24"/>
+          <w:szCs w:val="24"/>
+          <w:lang w:val="pl-PL"/>
+        </w:rPr>
+        <w:t>wypłatę, podać numer konta oraz kwotę i wybrać odpowiedni przycisk.</w:t>
+      </w:r>
+    </w:p>
+    <w:p>
+      <w:pPr>
+        <w:pStyle w:val="Akapitzlist"/>
+        <w:numPr>
+          <w:ilvl w:val="0"/>
+          <w:numId w:val="11"/>
+        </w:numPr>
+        <w:spacing w:after="0"/>
+        <w:rPr>
+          <w:sz w:val="24"/>
+          <w:szCs w:val="24"/>
+          <w:lang w:val="pl-PL"/>
+        </w:rPr>
+      </w:pPr>
+      <w:r>
+        <w:rPr>
+          <w:sz w:val="24"/>
+          <w:szCs w:val="24"/>
+          <w:lang w:val="pl-PL"/>
+        </w:rPr>
+        <w:t>Aby z</w:t>
+      </w:r>
+      <w:r>
+        <w:rPr>
+          <w:sz w:val="24"/>
+          <w:szCs w:val="24"/>
+          <w:lang w:val="pl-PL"/>
+        </w:rPr>
+        <w:t>apisa</w:t>
+      </w:r>
+      <w:r>
+        <w:rPr>
+          <w:sz w:val="24"/>
+          <w:szCs w:val="24"/>
+          <w:lang w:val="pl-PL"/>
+        </w:rPr>
+        <w:t>ć</w:t>
+      </w:r>
+      <w:r>
+        <w:rPr>
+          <w:sz w:val="24"/>
+          <w:szCs w:val="24"/>
+          <w:lang w:val="pl-PL"/>
+        </w:rPr>
+        <w:t xml:space="preserve"> dan</w:t>
+      </w:r>
+      <w:r>
+        <w:rPr>
+          <w:sz w:val="24"/>
+          <w:szCs w:val="24"/>
+          <w:lang w:val="pl-PL"/>
+        </w:rPr>
+        <w:t>e</w:t>
+      </w:r>
+      <w:r>
+        <w:rPr>
+          <w:sz w:val="24"/>
+          <w:szCs w:val="24"/>
+          <w:lang w:val="pl-PL"/>
+        </w:rPr>
+        <w:t xml:space="preserve"> użyć przycisku Zapisz do XML.</w:t>
+      </w:r>
+    </w:p>
+    <w:p>
+      <w:pPr>
+        <w:pStyle w:val="Akapitzlist"/>
+        <w:numPr>
+          <w:ilvl w:val="0"/>
+          <w:numId w:val="11"/>
+        </w:numPr>
+        <w:spacing w:after="0"/>
+        <w:rPr>
+          <w:sz w:val="24"/>
+          <w:szCs w:val="24"/>
+          <w:lang w:val="pl-PL"/>
+        </w:rPr>
+      </w:pPr>
+      <w:r>
+        <w:rPr>
+          <w:sz w:val="24"/>
+          <w:szCs w:val="24"/>
+          <w:lang w:val="pl-PL"/>
+        </w:rPr>
+        <w:t>Aby odczytać dane z pliku, użyć przycisku Wczytaj z XML.</w:t>
+      </w:r>
+    </w:p>
+    <w:p>
+      <w:pPr>
+        <w:spacing w:after="0"/>
+        <w:rPr>
+          <w:b/>
+          <w:bCs/>
+          <w:sz w:val="28"/>
+          <w:szCs w:val="28"/>
+          <w:lang w:val="pl-PL"/>
+        </w:rPr>
+      </w:pPr>
+    </w:p>
+    <w:p>
+      <w:pPr>
+        <w:spacing w:after="0"/>
+        <w:rPr>
+          <w:b/>
+          <w:bCs/>
+          <w:sz w:val="28"/>
+          <w:szCs w:val="28"/>
+          <w:lang w:val="pl-PL"/>
+        </w:rPr>
+      </w:pPr>
+      <w:r>
+        <w:rPr>
+          <w:b/>
+          <w:bCs/>
+          <w:sz w:val="28"/>
+          <w:szCs w:val="28"/>
+          <w:lang w:val="pl-PL"/>
+        </w:rPr>
+        <w:t>Testowanie</w:t>
+      </w:r>
+    </w:p>
+    <w:p>
+      <w:pPr>
+        <w:spacing w:after="0"/>
+        <w:rPr>
+          <w:sz w:val="24"/>
+          <w:szCs w:val="24"/>
+          <w:lang w:val="pl-PL"/>
+        </w:rPr>
+      </w:pPr>
+      <w:r>
+        <w:rPr>
+          <w:sz w:val="24"/>
+          <w:szCs w:val="24"/>
+          <w:lang w:val="pl-PL"/>
+        </w:rPr>
+        <w:t>Aplikacja była testowana manualnie</w:t>
+      </w:r>
+      <w:r>
+        <w:rPr>
+          <w:sz w:val="24"/>
+          <w:szCs w:val="24"/>
+          <w:lang w:val="pl-PL"/>
+        </w:rPr>
+        <w:t xml:space="preserve"> (poprzez dodanie użytkowników i interfejs)</w:t>
+      </w:r>
+      <w:r>
+        <w:rPr>
+          <w:sz w:val="24"/>
+          <w:szCs w:val="24"/>
+          <w:lang w:val="pl-PL"/>
+        </w:rPr>
+        <w:t>. Sprawdzono poprawność:</w:t>
+      </w:r>
+    </w:p>
+    <w:p>
+      <w:pPr>
+        <w:numPr>
+          <w:ilvl w:val="0"/>
+          <w:numId w:val="12"/>
+        </w:numPr>
+        <w:spacing w:after="0"/>
+        <w:rPr>
+          <w:sz w:val="24"/>
+          <w:szCs w:val="24"/>
+          <w:lang w:val="pl-PL"/>
+        </w:rPr>
+      </w:pPr>
+      <w:r>
+        <w:rPr>
+          <w:sz w:val="24"/>
+          <w:szCs w:val="24"/>
+          <w:lang w:val="pl-PL"/>
+        </w:rPr>
+        <w:t>dodawania kont</w:t>
+      </w:r>
+    </w:p>
+    <w:p>
+      <w:pPr>
+        <w:numPr>
+          <w:ilvl w:val="0"/>
+          <w:numId w:val="12"/>
+        </w:numPr>
+        <w:spacing w:after="0"/>
+        <w:rPr>
+          <w:sz w:val="24"/>
+          <w:szCs w:val="24"/>
+          <w:lang w:val="pl-PL"/>
+        </w:rPr>
+      </w:pPr>
+      <w:r>
+        <w:rPr>
+          <w:sz w:val="24"/>
+          <w:szCs w:val="24"/>
+          <w:lang w:val="pl-PL"/>
+        </w:rPr>
+        <w:t>wykonywania wpłat i wypłat</w:t>
+      </w:r>
+    </w:p>
+    <w:p>
+      <w:pPr>
+        <w:numPr>
+          <w:ilvl w:val="0"/>
+          <w:numId w:val="12"/>
+        </w:numPr>
+        <w:spacing w:after="0"/>
+        <w:rPr>
+          <w:sz w:val="24"/>
+          <w:szCs w:val="24"/>
+          <w:lang w:val="pl-PL"/>
+        </w:rPr>
+      </w:pPr>
+      <w:r>
+        <w:rPr>
+          <w:sz w:val="24"/>
+          <w:szCs w:val="24"/>
+          <w:lang w:val="pl-PL"/>
+        </w:rPr>
+        <w:t>sortowania kont</w:t>
+      </w:r>
+    </w:p>
+    <w:p>
+      <w:pPr>
+        <w:numPr>
+          <w:ilvl w:val="0"/>
+          <w:numId w:val="12"/>
+        </w:numPr>
+        <w:spacing w:after="0"/>
+        <w:rPr>
+          <w:sz w:val="24"/>
+          <w:szCs w:val="24"/>
+          <w:lang w:val="pl-PL"/>
+        </w:rPr>
+      </w:pPr>
+      <w:r>
+        <w:rPr>
+          <w:sz w:val="24"/>
+          <w:szCs w:val="24"/>
+          <w:lang w:val="pl-PL"/>
+        </w:rPr>
+        <w:t>zapisu i odczytu danych z pliku XML</w:t>
+      </w:r>
+    </w:p>
+    <w:p>
+      <w:pPr>
+        <w:numPr>
+          <w:ilvl w:val="0"/>
+          <w:numId w:val="12"/>
+        </w:numPr>
+        <w:spacing w:after="0"/>
+        <w:rPr>
+          <w:sz w:val="24"/>
+          <w:szCs w:val="24"/>
+          <w:lang w:val="pl-PL"/>
+        </w:rPr>
+      </w:pPr>
+      <w:r>
+        <w:rPr>
+          <w:sz w:val="24"/>
+          <w:szCs w:val="24"/>
+          <w:lang w:val="pl-PL"/>
+        </w:rPr>
+        <w:t>obsługi wyjątków</w:t>
+      </w:r>
+    </w:p>
+    <w:p>
+      <w:pPr>
+        <w:spacing w:after="0"/>
+        <w:rPr>
+          <w:sz w:val="24"/>
+          <w:szCs w:val="24"/>
+          <w:lang w:val="pl-PL"/>
+        </w:rPr>
+      </w:pPr>
+    </w:p>
+    <w:p>
+      <w:pPr>
+        <w:spacing w:after="0"/>
+        <w:rPr>
+          <w:b/>
+          <w:bCs/>
+          <w:sz w:val="28"/>
+          <w:szCs w:val="28"/>
+          <w:lang w:val="pl-PL"/>
+        </w:rPr>
+      </w:pPr>
+      <w:r>
+        <w:rPr>
+          <w:b/>
+          <w:bCs/>
+          <w:sz w:val="28"/>
+          <w:szCs w:val="28"/>
+          <w:lang w:val="pl-PL"/>
+        </w:rPr>
+        <w:t>Podsumowanie</w:t>
+      </w:r>
+    </w:p>
+    <w:p>
+      <w:pPr>
+        <w:spacing w:after="0"/>
+        <w:rPr>
+          <w:sz w:val="24"/>
+          <w:szCs w:val="24"/>
+          <w:lang w:val="pl-PL"/>
+        </w:rPr>
+      </w:pPr>
+      <w:r>
+        <w:rPr>
+          <w:sz w:val="24"/>
+          <w:szCs w:val="24"/>
+          <w:lang w:val="pl-PL"/>
+        </w:rPr>
+        <w:t>Projekt spełnia założenia programowania obiektowego oraz prezentuje praktyczne zastosowanie klas abstrakcyjnych, dziedziczenia, delegatów i zdarzeń. Aplikacja jest czytelna, funkcjonalna i może być dalej rozwijana</w:t>
+      </w:r>
+      <w:r>
+        <w:rPr>
+          <w:sz w:val="24"/>
+          <w:szCs w:val="24"/>
+          <w:lang w:val="pl-PL"/>
+        </w:rPr>
+        <w:t>.</w:t>
+      </w:r>
     </w:p>
     <w:sectPr>
       <w:pgSz w:w="12240" w:h="15840"/>
@@ -626,6 +2547,1676 @@
     </w:sectPr>
   </w:body>
 </w:document>
+</file>
+
+<file path=word/numbering.xml><?xml version="1.0" encoding="utf-8"?>
+<w:numbering xmlns:wpc="http://schemas.microsoft.com/office/word/2010/wordprocessingCanvas" xmlns:cx="http://schemas.microsoft.com/office/drawing/2014/chartex" xmlns:cx1="http://schemas.microsoft.com/office/drawing/2015/9/8/chartex" xmlns:cx2="http://schemas.microsoft.com/office/drawing/2015/10/21/chartex" xmlns:cx3="http://schemas.microsoft.com/office/drawing/2016/5/9/chartex" xmlns:cx4="http://schemas.microsoft.com/office/drawing/2016/5/10/chartex" xmlns:cx5="http://schemas.microsoft.com/office/drawing/2016/5/11/chartex" xmlns:cx6="http://schemas.microsoft.com/office/drawing/2016/5/12/chartex" xmlns:cx7="http://schemas.microsoft.com/office/drawing/2016/5/13/chartex" xmlns:cx8="http://schemas.microsoft.com/office/drawing/2016/5/14/chartex" xmlns:mc="http://schemas.openxmlformats.org/markup-compatibility/2006" xmlns:aink="http://schemas.microsoft.com/office/drawing/2016/ink" xmlns:am3d="http://schemas.microsoft.com/office/drawing/2017/model3d" xmlns:o="urn:schemas-microsoft-com:office:office" xmlns:oel="http://schemas.microsoft.com/office/2019/extlst" xmlns:r="http://schemas.openxmlformats.org/officeDocument/2006/relationships" xmlns:m="http://schemas.openxmlformats.org/officeDocument/2006/math" xmlns:v="urn:schemas-microsoft-com:vml" xmlns:wp14="http://schemas.microsoft.com/office/word/2010/wordprocessingDrawing" xmlns:wp="http://schemas.openxmlformats.org/drawingml/2006/wordprocessingDrawing" xmlns:w10="urn:schemas-microsoft-com:office:word" xmlns:w="http://schemas.openxmlformats.org/wordprocessingml/2006/main" xmlns:w14="http://schemas.microsoft.com/office/word/2010/wordml" xmlns:w15="http://schemas.microsoft.com/office/word/2012/wordml" xmlns:w16cex="http://schemas.microsoft.com/office/word/2018/wordml/cex" xmlns:w16cid="http://schemas.microsoft.com/office/word/2016/wordml/cid" xmlns:w16="http://schemas.microsoft.com/office/word/2018/wordml" xmlns:w16du="http://schemas.microsoft.com/office/word/2023/wordml/word16du" xmlns:w16sdtdh="http://schemas.microsoft.com/office/word/2020/wordml/sdtdatahash" xmlns:w16sdtfl="http://schemas.microsoft.com/office/word/2024/wordml/sdtformatlock" xmlns:w16se="http://schemas.microsoft.com/office/word/2015/wordml/symex" xmlns:wpg="http://schemas.microsoft.com/office/word/2010/wordprocessingGroup" xmlns:wpi="http://schemas.microsoft.com/office/word/2010/wordprocessingInk" xmlns:wne="http://schemas.microsoft.com/office/word/2006/wordml" xmlns:wps="http://schemas.microsoft.com/office/word/2010/wordprocessingShape" mc:Ignorable="w14 w15 w16se w16cid w16 w16cex w16sdtdh w16sdtfl w16du wp14">
+  <w:abstractNum w:abstractNumId="0" w15:restartNumberingAfterBreak="0">
+    <w:nsid w:val="09AB0340"/>
+    <w:multiLevelType w:val="multilevel"/>
+    <w:tmpl w:val="B94C3ABA"/>
+    <w:lvl w:ilvl="0">
+      <w:start w:val="1"/>
+      <w:numFmt w:val="bullet"/>
+      <w:lvlText w:val=""/>
+      <w:lvlJc w:val="left"/>
+      <w:pPr>
+        <w:tabs>
+          <w:tab w:val="num" w:pos="720"/>
+        </w:tabs>
+        <w:ind w:left="720" w:hanging="360"/>
+      </w:pPr>
+      <w:rPr>
+        <w:rFonts w:ascii="Symbol" w:hAnsi="Symbol" w:hint="default"/>
+        <w:sz w:val="20"/>
+      </w:rPr>
+    </w:lvl>
+    <w:lvl w:ilvl="1" w:tentative="1">
+      <w:start w:val="1"/>
+      <w:numFmt w:val="bullet"/>
+      <w:lvlText w:val="o"/>
+      <w:lvlJc w:val="left"/>
+      <w:pPr>
+        <w:tabs>
+          <w:tab w:val="num" w:pos="1440"/>
+        </w:tabs>
+        <w:ind w:left="1440" w:hanging="360"/>
+      </w:pPr>
+      <w:rPr>
+        <w:rFonts w:ascii="Courier New" w:hAnsi="Courier New" w:hint="default"/>
+        <w:sz w:val="20"/>
+      </w:rPr>
+    </w:lvl>
+    <w:lvl w:ilvl="2" w:tentative="1">
+      <w:start w:val="1"/>
+      <w:numFmt w:val="bullet"/>
+      <w:lvlText w:val=""/>
+      <w:lvlJc w:val="left"/>
+      <w:pPr>
+        <w:tabs>
+          <w:tab w:val="num" w:pos="2160"/>
+        </w:tabs>
+        <w:ind w:left="2160" w:hanging="360"/>
+      </w:pPr>
+      <w:rPr>
+        <w:rFonts w:ascii="Wingdings" w:hAnsi="Wingdings" w:hint="default"/>
+        <w:sz w:val="20"/>
+      </w:rPr>
+    </w:lvl>
+    <w:lvl w:ilvl="3" w:tentative="1">
+      <w:start w:val="1"/>
+      <w:numFmt w:val="bullet"/>
+      <w:lvlText w:val=""/>
+      <w:lvlJc w:val="left"/>
+      <w:pPr>
+        <w:tabs>
+          <w:tab w:val="num" w:pos="2880"/>
+        </w:tabs>
+        <w:ind w:left="2880" w:hanging="360"/>
+      </w:pPr>
+      <w:rPr>
+        <w:rFonts w:ascii="Wingdings" w:hAnsi="Wingdings" w:hint="default"/>
+        <w:sz w:val="20"/>
+      </w:rPr>
+    </w:lvl>
+    <w:lvl w:ilvl="4" w:tentative="1">
+      <w:start w:val="1"/>
+      <w:numFmt w:val="bullet"/>
+      <w:lvlText w:val=""/>
+      <w:lvlJc w:val="left"/>
+      <w:pPr>
+        <w:tabs>
+          <w:tab w:val="num" w:pos="3600"/>
+        </w:tabs>
+        <w:ind w:left="3600" w:hanging="360"/>
+      </w:pPr>
+      <w:rPr>
+        <w:rFonts w:ascii="Wingdings" w:hAnsi="Wingdings" w:hint="default"/>
+        <w:sz w:val="20"/>
+      </w:rPr>
+    </w:lvl>
+    <w:lvl w:ilvl="5" w:tentative="1">
+      <w:start w:val="1"/>
+      <w:numFmt w:val="bullet"/>
+      <w:lvlText w:val=""/>
+      <w:lvlJc w:val="left"/>
+      <w:pPr>
+        <w:tabs>
+          <w:tab w:val="num" w:pos="4320"/>
+        </w:tabs>
+        <w:ind w:left="4320" w:hanging="360"/>
+      </w:pPr>
+      <w:rPr>
+        <w:rFonts w:ascii="Wingdings" w:hAnsi="Wingdings" w:hint="default"/>
+        <w:sz w:val="20"/>
+      </w:rPr>
+    </w:lvl>
+    <w:lvl w:ilvl="6" w:tentative="1">
+      <w:start w:val="1"/>
+      <w:numFmt w:val="bullet"/>
+      <w:lvlText w:val=""/>
+      <w:lvlJc w:val="left"/>
+      <w:pPr>
+        <w:tabs>
+          <w:tab w:val="num" w:pos="5040"/>
+        </w:tabs>
+        <w:ind w:left="5040" w:hanging="360"/>
+      </w:pPr>
+      <w:rPr>
+        <w:rFonts w:ascii="Wingdings" w:hAnsi="Wingdings" w:hint="default"/>
+        <w:sz w:val="20"/>
+      </w:rPr>
+    </w:lvl>
+    <w:lvl w:ilvl="7" w:tentative="1">
+      <w:start w:val="1"/>
+      <w:numFmt w:val="bullet"/>
+      <w:lvlText w:val=""/>
+      <w:lvlJc w:val="left"/>
+      <w:pPr>
+        <w:tabs>
+          <w:tab w:val="num" w:pos="5760"/>
+        </w:tabs>
+        <w:ind w:left="5760" w:hanging="360"/>
+      </w:pPr>
+      <w:rPr>
+        <w:rFonts w:ascii="Wingdings" w:hAnsi="Wingdings" w:hint="default"/>
+        <w:sz w:val="20"/>
+      </w:rPr>
+    </w:lvl>
+    <w:lvl w:ilvl="8" w:tentative="1">
+      <w:start w:val="1"/>
+      <w:numFmt w:val="bullet"/>
+      <w:lvlText w:val=""/>
+      <w:lvlJc w:val="left"/>
+      <w:pPr>
+        <w:tabs>
+          <w:tab w:val="num" w:pos="6480"/>
+        </w:tabs>
+        <w:ind w:left="6480" w:hanging="360"/>
+      </w:pPr>
+      <w:rPr>
+        <w:rFonts w:ascii="Wingdings" w:hAnsi="Wingdings" w:hint="default"/>
+        <w:sz w:val="20"/>
+      </w:rPr>
+    </w:lvl>
+  </w:abstractNum>
+  <w:abstractNum w:abstractNumId="1" w15:restartNumberingAfterBreak="0">
+    <w:nsid w:val="0DC57D6D"/>
+    <w:multiLevelType w:val="hybridMultilevel"/>
+    <w:tmpl w:val="73C4B066"/>
+    <w:lvl w:ilvl="0" w:tplc="0415000F">
+      <w:start w:val="1"/>
+      <w:numFmt w:val="decimal"/>
+      <w:lvlText w:val="%1."/>
+      <w:lvlJc w:val="left"/>
+      <w:pPr>
+        <w:ind w:left="720" w:hanging="360"/>
+      </w:pPr>
+    </w:lvl>
+    <w:lvl w:ilvl="1" w:tplc="04150019" w:tentative="1">
+      <w:start w:val="1"/>
+      <w:numFmt w:val="lowerLetter"/>
+      <w:lvlText w:val="%2."/>
+      <w:lvlJc w:val="left"/>
+      <w:pPr>
+        <w:ind w:left="1440" w:hanging="360"/>
+      </w:pPr>
+    </w:lvl>
+    <w:lvl w:ilvl="2" w:tplc="0415001B" w:tentative="1">
+      <w:start w:val="1"/>
+      <w:numFmt w:val="lowerRoman"/>
+      <w:lvlText w:val="%3."/>
+      <w:lvlJc w:val="right"/>
+      <w:pPr>
+        <w:ind w:left="2160" w:hanging="180"/>
+      </w:pPr>
+    </w:lvl>
+    <w:lvl w:ilvl="3" w:tplc="0415000F" w:tentative="1">
+      <w:start w:val="1"/>
+      <w:numFmt w:val="decimal"/>
+      <w:lvlText w:val="%4."/>
+      <w:lvlJc w:val="left"/>
+      <w:pPr>
+        <w:ind w:left="2880" w:hanging="360"/>
+      </w:pPr>
+    </w:lvl>
+    <w:lvl w:ilvl="4" w:tplc="04150019" w:tentative="1">
+      <w:start w:val="1"/>
+      <w:numFmt w:val="lowerLetter"/>
+      <w:lvlText w:val="%5."/>
+      <w:lvlJc w:val="left"/>
+      <w:pPr>
+        <w:ind w:left="3600" w:hanging="360"/>
+      </w:pPr>
+    </w:lvl>
+    <w:lvl w:ilvl="5" w:tplc="0415001B" w:tentative="1">
+      <w:start w:val="1"/>
+      <w:numFmt w:val="lowerRoman"/>
+      <w:lvlText w:val="%6."/>
+      <w:lvlJc w:val="right"/>
+      <w:pPr>
+        <w:ind w:left="4320" w:hanging="180"/>
+      </w:pPr>
+    </w:lvl>
+    <w:lvl w:ilvl="6" w:tplc="0415000F" w:tentative="1">
+      <w:start w:val="1"/>
+      <w:numFmt w:val="decimal"/>
+      <w:lvlText w:val="%7."/>
+      <w:lvlJc w:val="left"/>
+      <w:pPr>
+        <w:ind w:left="5040" w:hanging="360"/>
+      </w:pPr>
+    </w:lvl>
+    <w:lvl w:ilvl="7" w:tplc="04150019" w:tentative="1">
+      <w:start w:val="1"/>
+      <w:numFmt w:val="lowerLetter"/>
+      <w:lvlText w:val="%8."/>
+      <w:lvlJc w:val="left"/>
+      <w:pPr>
+        <w:ind w:left="5760" w:hanging="360"/>
+      </w:pPr>
+    </w:lvl>
+    <w:lvl w:ilvl="8" w:tplc="0415001B" w:tentative="1">
+      <w:start w:val="1"/>
+      <w:numFmt w:val="lowerRoman"/>
+      <w:lvlText w:val="%9."/>
+      <w:lvlJc w:val="right"/>
+      <w:pPr>
+        <w:ind w:left="6480" w:hanging="180"/>
+      </w:pPr>
+    </w:lvl>
+  </w:abstractNum>
+  <w:abstractNum w:abstractNumId="2" w15:restartNumberingAfterBreak="0">
+    <w:nsid w:val="23E950A3"/>
+    <w:multiLevelType w:val="multilevel"/>
+    <w:tmpl w:val="624433AA"/>
+    <w:lvl w:ilvl="0">
+      <w:start w:val="1"/>
+      <w:numFmt w:val="bullet"/>
+      <w:lvlText w:val=""/>
+      <w:lvlJc w:val="left"/>
+      <w:pPr>
+        <w:tabs>
+          <w:tab w:val="num" w:pos="720"/>
+        </w:tabs>
+        <w:ind w:left="720" w:hanging="360"/>
+      </w:pPr>
+      <w:rPr>
+        <w:rFonts w:ascii="Symbol" w:hAnsi="Symbol" w:hint="default"/>
+        <w:sz w:val="20"/>
+      </w:rPr>
+    </w:lvl>
+    <w:lvl w:ilvl="1" w:tentative="1">
+      <w:start w:val="1"/>
+      <w:numFmt w:val="bullet"/>
+      <w:lvlText w:val="o"/>
+      <w:lvlJc w:val="left"/>
+      <w:pPr>
+        <w:tabs>
+          <w:tab w:val="num" w:pos="1440"/>
+        </w:tabs>
+        <w:ind w:left="1440" w:hanging="360"/>
+      </w:pPr>
+      <w:rPr>
+        <w:rFonts w:ascii="Courier New" w:hAnsi="Courier New" w:hint="default"/>
+        <w:sz w:val="20"/>
+      </w:rPr>
+    </w:lvl>
+    <w:lvl w:ilvl="2" w:tentative="1">
+      <w:start w:val="1"/>
+      <w:numFmt w:val="bullet"/>
+      <w:lvlText w:val=""/>
+      <w:lvlJc w:val="left"/>
+      <w:pPr>
+        <w:tabs>
+          <w:tab w:val="num" w:pos="2160"/>
+        </w:tabs>
+        <w:ind w:left="2160" w:hanging="360"/>
+      </w:pPr>
+      <w:rPr>
+        <w:rFonts w:ascii="Wingdings" w:hAnsi="Wingdings" w:hint="default"/>
+        <w:sz w:val="20"/>
+      </w:rPr>
+    </w:lvl>
+    <w:lvl w:ilvl="3" w:tentative="1">
+      <w:start w:val="1"/>
+      <w:numFmt w:val="bullet"/>
+      <w:lvlText w:val=""/>
+      <w:lvlJc w:val="left"/>
+      <w:pPr>
+        <w:tabs>
+          <w:tab w:val="num" w:pos="2880"/>
+        </w:tabs>
+        <w:ind w:left="2880" w:hanging="360"/>
+      </w:pPr>
+      <w:rPr>
+        <w:rFonts w:ascii="Wingdings" w:hAnsi="Wingdings" w:hint="default"/>
+        <w:sz w:val="20"/>
+      </w:rPr>
+    </w:lvl>
+    <w:lvl w:ilvl="4" w:tentative="1">
+      <w:start w:val="1"/>
+      <w:numFmt w:val="bullet"/>
+      <w:lvlText w:val=""/>
+      <w:lvlJc w:val="left"/>
+      <w:pPr>
+        <w:tabs>
+          <w:tab w:val="num" w:pos="3600"/>
+        </w:tabs>
+        <w:ind w:left="3600" w:hanging="360"/>
+      </w:pPr>
+      <w:rPr>
+        <w:rFonts w:ascii="Wingdings" w:hAnsi="Wingdings" w:hint="default"/>
+        <w:sz w:val="20"/>
+      </w:rPr>
+    </w:lvl>
+    <w:lvl w:ilvl="5" w:tentative="1">
+      <w:start w:val="1"/>
+      <w:numFmt w:val="bullet"/>
+      <w:lvlText w:val=""/>
+      <w:lvlJc w:val="left"/>
+      <w:pPr>
+        <w:tabs>
+          <w:tab w:val="num" w:pos="4320"/>
+        </w:tabs>
+        <w:ind w:left="4320" w:hanging="360"/>
+      </w:pPr>
+      <w:rPr>
+        <w:rFonts w:ascii="Wingdings" w:hAnsi="Wingdings" w:hint="default"/>
+        <w:sz w:val="20"/>
+      </w:rPr>
+    </w:lvl>
+    <w:lvl w:ilvl="6" w:tentative="1">
+      <w:start w:val="1"/>
+      <w:numFmt w:val="bullet"/>
+      <w:lvlText w:val=""/>
+      <w:lvlJc w:val="left"/>
+      <w:pPr>
+        <w:tabs>
+          <w:tab w:val="num" w:pos="5040"/>
+        </w:tabs>
+        <w:ind w:left="5040" w:hanging="360"/>
+      </w:pPr>
+      <w:rPr>
+        <w:rFonts w:ascii="Wingdings" w:hAnsi="Wingdings" w:hint="default"/>
+        <w:sz w:val="20"/>
+      </w:rPr>
+    </w:lvl>
+    <w:lvl w:ilvl="7" w:tentative="1">
+      <w:start w:val="1"/>
+      <w:numFmt w:val="bullet"/>
+      <w:lvlText w:val=""/>
+      <w:lvlJc w:val="left"/>
+      <w:pPr>
+        <w:tabs>
+          <w:tab w:val="num" w:pos="5760"/>
+        </w:tabs>
+        <w:ind w:left="5760" w:hanging="360"/>
+      </w:pPr>
+      <w:rPr>
+        <w:rFonts w:ascii="Wingdings" w:hAnsi="Wingdings" w:hint="default"/>
+        <w:sz w:val="20"/>
+      </w:rPr>
+    </w:lvl>
+    <w:lvl w:ilvl="8" w:tentative="1">
+      <w:start w:val="1"/>
+      <w:numFmt w:val="bullet"/>
+      <w:lvlText w:val=""/>
+      <w:lvlJc w:val="left"/>
+      <w:pPr>
+        <w:tabs>
+          <w:tab w:val="num" w:pos="6480"/>
+        </w:tabs>
+        <w:ind w:left="6480" w:hanging="360"/>
+      </w:pPr>
+      <w:rPr>
+        <w:rFonts w:ascii="Wingdings" w:hAnsi="Wingdings" w:hint="default"/>
+        <w:sz w:val="20"/>
+      </w:rPr>
+    </w:lvl>
+  </w:abstractNum>
+  <w:abstractNum w:abstractNumId="3" w15:restartNumberingAfterBreak="0">
+    <w:nsid w:val="288C313A"/>
+    <w:multiLevelType w:val="multilevel"/>
+    <w:tmpl w:val="95F0C6FA"/>
+    <w:lvl w:ilvl="0">
+      <w:start w:val="1"/>
+      <w:numFmt w:val="bullet"/>
+      <w:lvlText w:val=""/>
+      <w:lvlJc w:val="left"/>
+      <w:pPr>
+        <w:tabs>
+          <w:tab w:val="num" w:pos="720"/>
+        </w:tabs>
+        <w:ind w:left="720" w:hanging="360"/>
+      </w:pPr>
+      <w:rPr>
+        <w:rFonts w:ascii="Symbol" w:hAnsi="Symbol" w:hint="default"/>
+        <w:sz w:val="20"/>
+      </w:rPr>
+    </w:lvl>
+    <w:lvl w:ilvl="1" w:tentative="1">
+      <w:start w:val="1"/>
+      <w:numFmt w:val="bullet"/>
+      <w:lvlText w:val="o"/>
+      <w:lvlJc w:val="left"/>
+      <w:pPr>
+        <w:tabs>
+          <w:tab w:val="num" w:pos="1440"/>
+        </w:tabs>
+        <w:ind w:left="1440" w:hanging="360"/>
+      </w:pPr>
+      <w:rPr>
+        <w:rFonts w:ascii="Courier New" w:hAnsi="Courier New" w:hint="default"/>
+        <w:sz w:val="20"/>
+      </w:rPr>
+    </w:lvl>
+    <w:lvl w:ilvl="2" w:tentative="1">
+      <w:start w:val="1"/>
+      <w:numFmt w:val="bullet"/>
+      <w:lvlText w:val=""/>
+      <w:lvlJc w:val="left"/>
+      <w:pPr>
+        <w:tabs>
+          <w:tab w:val="num" w:pos="2160"/>
+        </w:tabs>
+        <w:ind w:left="2160" w:hanging="360"/>
+      </w:pPr>
+      <w:rPr>
+        <w:rFonts w:ascii="Wingdings" w:hAnsi="Wingdings" w:hint="default"/>
+        <w:sz w:val="20"/>
+      </w:rPr>
+    </w:lvl>
+    <w:lvl w:ilvl="3" w:tentative="1">
+      <w:start w:val="1"/>
+      <w:numFmt w:val="bullet"/>
+      <w:lvlText w:val=""/>
+      <w:lvlJc w:val="left"/>
+      <w:pPr>
+        <w:tabs>
+          <w:tab w:val="num" w:pos="2880"/>
+        </w:tabs>
+        <w:ind w:left="2880" w:hanging="360"/>
+      </w:pPr>
+      <w:rPr>
+        <w:rFonts w:ascii="Wingdings" w:hAnsi="Wingdings" w:hint="default"/>
+        <w:sz w:val="20"/>
+      </w:rPr>
+    </w:lvl>
+    <w:lvl w:ilvl="4" w:tentative="1">
+      <w:start w:val="1"/>
+      <w:numFmt w:val="bullet"/>
+      <w:lvlText w:val=""/>
+      <w:lvlJc w:val="left"/>
+      <w:pPr>
+        <w:tabs>
+          <w:tab w:val="num" w:pos="3600"/>
+        </w:tabs>
+        <w:ind w:left="3600" w:hanging="360"/>
+      </w:pPr>
+      <w:rPr>
+        <w:rFonts w:ascii="Wingdings" w:hAnsi="Wingdings" w:hint="default"/>
+        <w:sz w:val="20"/>
+      </w:rPr>
+    </w:lvl>
+    <w:lvl w:ilvl="5" w:tentative="1">
+      <w:start w:val="1"/>
+      <w:numFmt w:val="bullet"/>
+      <w:lvlText w:val=""/>
+      <w:lvlJc w:val="left"/>
+      <w:pPr>
+        <w:tabs>
+          <w:tab w:val="num" w:pos="4320"/>
+        </w:tabs>
+        <w:ind w:left="4320" w:hanging="360"/>
+      </w:pPr>
+      <w:rPr>
+        <w:rFonts w:ascii="Wingdings" w:hAnsi="Wingdings" w:hint="default"/>
+        <w:sz w:val="20"/>
+      </w:rPr>
+    </w:lvl>
+    <w:lvl w:ilvl="6" w:tentative="1">
+      <w:start w:val="1"/>
+      <w:numFmt w:val="bullet"/>
+      <w:lvlText w:val=""/>
+      <w:lvlJc w:val="left"/>
+      <w:pPr>
+        <w:tabs>
+          <w:tab w:val="num" w:pos="5040"/>
+        </w:tabs>
+        <w:ind w:left="5040" w:hanging="360"/>
+      </w:pPr>
+      <w:rPr>
+        <w:rFonts w:ascii="Wingdings" w:hAnsi="Wingdings" w:hint="default"/>
+        <w:sz w:val="20"/>
+      </w:rPr>
+    </w:lvl>
+    <w:lvl w:ilvl="7" w:tentative="1">
+      <w:start w:val="1"/>
+      <w:numFmt w:val="bullet"/>
+      <w:lvlText w:val=""/>
+      <w:lvlJc w:val="left"/>
+      <w:pPr>
+        <w:tabs>
+          <w:tab w:val="num" w:pos="5760"/>
+        </w:tabs>
+        <w:ind w:left="5760" w:hanging="360"/>
+      </w:pPr>
+      <w:rPr>
+        <w:rFonts w:ascii="Wingdings" w:hAnsi="Wingdings" w:hint="default"/>
+        <w:sz w:val="20"/>
+      </w:rPr>
+    </w:lvl>
+    <w:lvl w:ilvl="8" w:tentative="1">
+      <w:start w:val="1"/>
+      <w:numFmt w:val="bullet"/>
+      <w:lvlText w:val=""/>
+      <w:lvlJc w:val="left"/>
+      <w:pPr>
+        <w:tabs>
+          <w:tab w:val="num" w:pos="6480"/>
+        </w:tabs>
+        <w:ind w:left="6480" w:hanging="360"/>
+      </w:pPr>
+      <w:rPr>
+        <w:rFonts w:ascii="Wingdings" w:hAnsi="Wingdings" w:hint="default"/>
+        <w:sz w:val="20"/>
+      </w:rPr>
+    </w:lvl>
+  </w:abstractNum>
+  <w:abstractNum w:abstractNumId="4" w15:restartNumberingAfterBreak="0">
+    <w:nsid w:val="341A158D"/>
+    <w:multiLevelType w:val="multilevel"/>
+    <w:tmpl w:val="0AC0B1C0"/>
+    <w:lvl w:ilvl="0">
+      <w:start w:val="1"/>
+      <w:numFmt w:val="bullet"/>
+      <w:lvlText w:val=""/>
+      <w:lvlJc w:val="left"/>
+      <w:pPr>
+        <w:tabs>
+          <w:tab w:val="num" w:pos="720"/>
+        </w:tabs>
+        <w:ind w:left="720" w:hanging="360"/>
+      </w:pPr>
+      <w:rPr>
+        <w:rFonts w:ascii="Symbol" w:hAnsi="Symbol" w:hint="default"/>
+        <w:sz w:val="20"/>
+      </w:rPr>
+    </w:lvl>
+    <w:lvl w:ilvl="1" w:tentative="1">
+      <w:start w:val="1"/>
+      <w:numFmt w:val="bullet"/>
+      <w:lvlText w:val="o"/>
+      <w:lvlJc w:val="left"/>
+      <w:pPr>
+        <w:tabs>
+          <w:tab w:val="num" w:pos="1440"/>
+        </w:tabs>
+        <w:ind w:left="1440" w:hanging="360"/>
+      </w:pPr>
+      <w:rPr>
+        <w:rFonts w:ascii="Courier New" w:hAnsi="Courier New" w:hint="default"/>
+        <w:sz w:val="20"/>
+      </w:rPr>
+    </w:lvl>
+    <w:lvl w:ilvl="2" w:tentative="1">
+      <w:start w:val="1"/>
+      <w:numFmt w:val="bullet"/>
+      <w:lvlText w:val=""/>
+      <w:lvlJc w:val="left"/>
+      <w:pPr>
+        <w:tabs>
+          <w:tab w:val="num" w:pos="2160"/>
+        </w:tabs>
+        <w:ind w:left="2160" w:hanging="360"/>
+      </w:pPr>
+      <w:rPr>
+        <w:rFonts w:ascii="Wingdings" w:hAnsi="Wingdings" w:hint="default"/>
+        <w:sz w:val="20"/>
+      </w:rPr>
+    </w:lvl>
+    <w:lvl w:ilvl="3" w:tentative="1">
+      <w:start w:val="1"/>
+      <w:numFmt w:val="bullet"/>
+      <w:lvlText w:val=""/>
+      <w:lvlJc w:val="left"/>
+      <w:pPr>
+        <w:tabs>
+          <w:tab w:val="num" w:pos="2880"/>
+        </w:tabs>
+        <w:ind w:left="2880" w:hanging="360"/>
+      </w:pPr>
+      <w:rPr>
+        <w:rFonts w:ascii="Wingdings" w:hAnsi="Wingdings" w:hint="default"/>
+        <w:sz w:val="20"/>
+      </w:rPr>
+    </w:lvl>
+    <w:lvl w:ilvl="4" w:tentative="1">
+      <w:start w:val="1"/>
+      <w:numFmt w:val="bullet"/>
+      <w:lvlText w:val=""/>
+      <w:lvlJc w:val="left"/>
+      <w:pPr>
+        <w:tabs>
+          <w:tab w:val="num" w:pos="3600"/>
+        </w:tabs>
+        <w:ind w:left="3600" w:hanging="360"/>
+      </w:pPr>
+      <w:rPr>
+        <w:rFonts w:ascii="Wingdings" w:hAnsi="Wingdings" w:hint="default"/>
+        <w:sz w:val="20"/>
+      </w:rPr>
+    </w:lvl>
+    <w:lvl w:ilvl="5" w:tentative="1">
+      <w:start w:val="1"/>
+      <w:numFmt w:val="bullet"/>
+      <w:lvlText w:val=""/>
+      <w:lvlJc w:val="left"/>
+      <w:pPr>
+        <w:tabs>
+          <w:tab w:val="num" w:pos="4320"/>
+        </w:tabs>
+        <w:ind w:left="4320" w:hanging="360"/>
+      </w:pPr>
+      <w:rPr>
+        <w:rFonts w:ascii="Wingdings" w:hAnsi="Wingdings" w:hint="default"/>
+        <w:sz w:val="20"/>
+      </w:rPr>
+    </w:lvl>
+    <w:lvl w:ilvl="6" w:tentative="1">
+      <w:start w:val="1"/>
+      <w:numFmt w:val="bullet"/>
+      <w:lvlText w:val=""/>
+      <w:lvlJc w:val="left"/>
+      <w:pPr>
+        <w:tabs>
+          <w:tab w:val="num" w:pos="5040"/>
+        </w:tabs>
+        <w:ind w:left="5040" w:hanging="360"/>
+      </w:pPr>
+      <w:rPr>
+        <w:rFonts w:ascii="Wingdings" w:hAnsi="Wingdings" w:hint="default"/>
+        <w:sz w:val="20"/>
+      </w:rPr>
+    </w:lvl>
+    <w:lvl w:ilvl="7" w:tentative="1">
+      <w:start w:val="1"/>
+      <w:numFmt w:val="bullet"/>
+      <w:lvlText w:val=""/>
+      <w:lvlJc w:val="left"/>
+      <w:pPr>
+        <w:tabs>
+          <w:tab w:val="num" w:pos="5760"/>
+        </w:tabs>
+        <w:ind w:left="5760" w:hanging="360"/>
+      </w:pPr>
+      <w:rPr>
+        <w:rFonts w:ascii="Wingdings" w:hAnsi="Wingdings" w:hint="default"/>
+        <w:sz w:val="20"/>
+      </w:rPr>
+    </w:lvl>
+    <w:lvl w:ilvl="8" w:tentative="1">
+      <w:start w:val="1"/>
+      <w:numFmt w:val="bullet"/>
+      <w:lvlText w:val=""/>
+      <w:lvlJc w:val="left"/>
+      <w:pPr>
+        <w:tabs>
+          <w:tab w:val="num" w:pos="6480"/>
+        </w:tabs>
+        <w:ind w:left="6480" w:hanging="360"/>
+      </w:pPr>
+      <w:rPr>
+        <w:rFonts w:ascii="Wingdings" w:hAnsi="Wingdings" w:hint="default"/>
+        <w:sz w:val="20"/>
+      </w:rPr>
+    </w:lvl>
+  </w:abstractNum>
+  <w:abstractNum w:abstractNumId="5" w15:restartNumberingAfterBreak="0">
+    <w:nsid w:val="3BFF559E"/>
+    <w:multiLevelType w:val="multilevel"/>
+    <w:tmpl w:val="A81EF1C4"/>
+    <w:lvl w:ilvl="0">
+      <w:start w:val="1"/>
+      <w:numFmt w:val="bullet"/>
+      <w:lvlText w:val=""/>
+      <w:lvlJc w:val="left"/>
+      <w:pPr>
+        <w:tabs>
+          <w:tab w:val="num" w:pos="720"/>
+        </w:tabs>
+        <w:ind w:left="720" w:hanging="360"/>
+      </w:pPr>
+      <w:rPr>
+        <w:rFonts w:ascii="Symbol" w:hAnsi="Symbol" w:hint="default"/>
+        <w:sz w:val="20"/>
+      </w:rPr>
+    </w:lvl>
+    <w:lvl w:ilvl="1" w:tentative="1">
+      <w:start w:val="1"/>
+      <w:numFmt w:val="bullet"/>
+      <w:lvlText w:val="o"/>
+      <w:lvlJc w:val="left"/>
+      <w:pPr>
+        <w:tabs>
+          <w:tab w:val="num" w:pos="1440"/>
+        </w:tabs>
+        <w:ind w:left="1440" w:hanging="360"/>
+      </w:pPr>
+      <w:rPr>
+        <w:rFonts w:ascii="Courier New" w:hAnsi="Courier New" w:hint="default"/>
+        <w:sz w:val="20"/>
+      </w:rPr>
+    </w:lvl>
+    <w:lvl w:ilvl="2" w:tentative="1">
+      <w:start w:val="1"/>
+      <w:numFmt w:val="bullet"/>
+      <w:lvlText w:val=""/>
+      <w:lvlJc w:val="left"/>
+      <w:pPr>
+        <w:tabs>
+          <w:tab w:val="num" w:pos="2160"/>
+        </w:tabs>
+        <w:ind w:left="2160" w:hanging="360"/>
+      </w:pPr>
+      <w:rPr>
+        <w:rFonts w:ascii="Wingdings" w:hAnsi="Wingdings" w:hint="default"/>
+        <w:sz w:val="20"/>
+      </w:rPr>
+    </w:lvl>
+    <w:lvl w:ilvl="3" w:tentative="1">
+      <w:start w:val="1"/>
+      <w:numFmt w:val="bullet"/>
+      <w:lvlText w:val=""/>
+      <w:lvlJc w:val="left"/>
+      <w:pPr>
+        <w:tabs>
+          <w:tab w:val="num" w:pos="2880"/>
+        </w:tabs>
+        <w:ind w:left="2880" w:hanging="360"/>
+      </w:pPr>
+      <w:rPr>
+        <w:rFonts w:ascii="Wingdings" w:hAnsi="Wingdings" w:hint="default"/>
+        <w:sz w:val="20"/>
+      </w:rPr>
+    </w:lvl>
+    <w:lvl w:ilvl="4" w:tentative="1">
+      <w:start w:val="1"/>
+      <w:numFmt w:val="bullet"/>
+      <w:lvlText w:val=""/>
+      <w:lvlJc w:val="left"/>
+      <w:pPr>
+        <w:tabs>
+          <w:tab w:val="num" w:pos="3600"/>
+        </w:tabs>
+        <w:ind w:left="3600" w:hanging="360"/>
+      </w:pPr>
+      <w:rPr>
+        <w:rFonts w:ascii="Wingdings" w:hAnsi="Wingdings" w:hint="default"/>
+        <w:sz w:val="20"/>
+      </w:rPr>
+    </w:lvl>
+    <w:lvl w:ilvl="5" w:tentative="1">
+      <w:start w:val="1"/>
+      <w:numFmt w:val="bullet"/>
+      <w:lvlText w:val=""/>
+      <w:lvlJc w:val="left"/>
+      <w:pPr>
+        <w:tabs>
+          <w:tab w:val="num" w:pos="4320"/>
+        </w:tabs>
+        <w:ind w:left="4320" w:hanging="360"/>
+      </w:pPr>
+      <w:rPr>
+        <w:rFonts w:ascii="Wingdings" w:hAnsi="Wingdings" w:hint="default"/>
+        <w:sz w:val="20"/>
+      </w:rPr>
+    </w:lvl>
+    <w:lvl w:ilvl="6" w:tentative="1">
+      <w:start w:val="1"/>
+      <w:numFmt w:val="bullet"/>
+      <w:lvlText w:val=""/>
+      <w:lvlJc w:val="left"/>
+      <w:pPr>
+        <w:tabs>
+          <w:tab w:val="num" w:pos="5040"/>
+        </w:tabs>
+        <w:ind w:left="5040" w:hanging="360"/>
+      </w:pPr>
+      <w:rPr>
+        <w:rFonts w:ascii="Wingdings" w:hAnsi="Wingdings" w:hint="default"/>
+        <w:sz w:val="20"/>
+      </w:rPr>
+    </w:lvl>
+    <w:lvl w:ilvl="7" w:tentative="1">
+      <w:start w:val="1"/>
+      <w:numFmt w:val="bullet"/>
+      <w:lvlText w:val=""/>
+      <w:lvlJc w:val="left"/>
+      <w:pPr>
+        <w:tabs>
+          <w:tab w:val="num" w:pos="5760"/>
+        </w:tabs>
+        <w:ind w:left="5760" w:hanging="360"/>
+      </w:pPr>
+      <w:rPr>
+        <w:rFonts w:ascii="Wingdings" w:hAnsi="Wingdings" w:hint="default"/>
+        <w:sz w:val="20"/>
+      </w:rPr>
+    </w:lvl>
+    <w:lvl w:ilvl="8" w:tentative="1">
+      <w:start w:val="1"/>
+      <w:numFmt w:val="bullet"/>
+      <w:lvlText w:val=""/>
+      <w:lvlJc w:val="left"/>
+      <w:pPr>
+        <w:tabs>
+          <w:tab w:val="num" w:pos="6480"/>
+        </w:tabs>
+        <w:ind w:left="6480" w:hanging="360"/>
+      </w:pPr>
+      <w:rPr>
+        <w:rFonts w:ascii="Wingdings" w:hAnsi="Wingdings" w:hint="default"/>
+        <w:sz w:val="20"/>
+      </w:rPr>
+    </w:lvl>
+  </w:abstractNum>
+  <w:abstractNum w:abstractNumId="6" w15:restartNumberingAfterBreak="0">
+    <w:nsid w:val="3E7F4DD2"/>
+    <w:multiLevelType w:val="hybridMultilevel"/>
+    <w:tmpl w:val="6FCC8098"/>
+    <w:lvl w:ilvl="0" w:tplc="04150001">
+      <w:start w:val="1"/>
+      <w:numFmt w:val="bullet"/>
+      <w:lvlText w:val=""/>
+      <w:lvlJc w:val="left"/>
+      <w:pPr>
+        <w:ind w:left="720" w:hanging="360"/>
+      </w:pPr>
+      <w:rPr>
+        <w:rFonts w:ascii="Symbol" w:hAnsi="Symbol" w:hint="default"/>
+      </w:rPr>
+    </w:lvl>
+    <w:lvl w:ilvl="1" w:tplc="04150003" w:tentative="1">
+      <w:start w:val="1"/>
+      <w:numFmt w:val="bullet"/>
+      <w:lvlText w:val="o"/>
+      <w:lvlJc w:val="left"/>
+      <w:pPr>
+        <w:ind w:left="1440" w:hanging="360"/>
+      </w:pPr>
+      <w:rPr>
+        <w:rFonts w:ascii="Courier New" w:hAnsi="Courier New" w:cs="Courier New" w:hint="default"/>
+      </w:rPr>
+    </w:lvl>
+    <w:lvl w:ilvl="2" w:tplc="04150005" w:tentative="1">
+      <w:start w:val="1"/>
+      <w:numFmt w:val="bullet"/>
+      <w:lvlText w:val=""/>
+      <w:lvlJc w:val="left"/>
+      <w:pPr>
+        <w:ind w:left="2160" w:hanging="360"/>
+      </w:pPr>
+      <w:rPr>
+        <w:rFonts w:ascii="Wingdings" w:hAnsi="Wingdings" w:hint="default"/>
+      </w:rPr>
+    </w:lvl>
+    <w:lvl w:ilvl="3" w:tplc="04150001" w:tentative="1">
+      <w:start w:val="1"/>
+      <w:numFmt w:val="bullet"/>
+      <w:lvlText w:val=""/>
+      <w:lvlJc w:val="left"/>
+      <w:pPr>
+        <w:ind w:left="2880" w:hanging="360"/>
+      </w:pPr>
+      <w:rPr>
+        <w:rFonts w:ascii="Symbol" w:hAnsi="Symbol" w:hint="default"/>
+      </w:rPr>
+    </w:lvl>
+    <w:lvl w:ilvl="4" w:tplc="04150003" w:tentative="1">
+      <w:start w:val="1"/>
+      <w:numFmt w:val="bullet"/>
+      <w:lvlText w:val="o"/>
+      <w:lvlJc w:val="left"/>
+      <w:pPr>
+        <w:ind w:left="3600" w:hanging="360"/>
+      </w:pPr>
+      <w:rPr>
+        <w:rFonts w:ascii="Courier New" w:hAnsi="Courier New" w:cs="Courier New" w:hint="default"/>
+      </w:rPr>
+    </w:lvl>
+    <w:lvl w:ilvl="5" w:tplc="04150005" w:tentative="1">
+      <w:start w:val="1"/>
+      <w:numFmt w:val="bullet"/>
+      <w:lvlText w:val=""/>
+      <w:lvlJc w:val="left"/>
+      <w:pPr>
+        <w:ind w:left="4320" w:hanging="360"/>
+      </w:pPr>
+      <w:rPr>
+        <w:rFonts w:ascii="Wingdings" w:hAnsi="Wingdings" w:hint="default"/>
+      </w:rPr>
+    </w:lvl>
+    <w:lvl w:ilvl="6" w:tplc="04150001" w:tentative="1">
+      <w:start w:val="1"/>
+      <w:numFmt w:val="bullet"/>
+      <w:lvlText w:val=""/>
+      <w:lvlJc w:val="left"/>
+      <w:pPr>
+        <w:ind w:left="5040" w:hanging="360"/>
+      </w:pPr>
+      <w:rPr>
+        <w:rFonts w:ascii="Symbol" w:hAnsi="Symbol" w:hint="default"/>
+      </w:rPr>
+    </w:lvl>
+    <w:lvl w:ilvl="7" w:tplc="04150003" w:tentative="1">
+      <w:start w:val="1"/>
+      <w:numFmt w:val="bullet"/>
+      <w:lvlText w:val="o"/>
+      <w:lvlJc w:val="left"/>
+      <w:pPr>
+        <w:ind w:left="5760" w:hanging="360"/>
+      </w:pPr>
+      <w:rPr>
+        <w:rFonts w:ascii="Courier New" w:hAnsi="Courier New" w:cs="Courier New" w:hint="default"/>
+      </w:rPr>
+    </w:lvl>
+    <w:lvl w:ilvl="8" w:tplc="04150005" w:tentative="1">
+      <w:start w:val="1"/>
+      <w:numFmt w:val="bullet"/>
+      <w:lvlText w:val=""/>
+      <w:lvlJc w:val="left"/>
+      <w:pPr>
+        <w:ind w:left="6480" w:hanging="360"/>
+      </w:pPr>
+      <w:rPr>
+        <w:rFonts w:ascii="Wingdings" w:hAnsi="Wingdings" w:hint="default"/>
+      </w:rPr>
+    </w:lvl>
+  </w:abstractNum>
+  <w:abstractNum w:abstractNumId="7" w15:restartNumberingAfterBreak="0">
+    <w:nsid w:val="48E54932"/>
+    <w:multiLevelType w:val="hybridMultilevel"/>
+    <w:tmpl w:val="387E8D18"/>
+    <w:lvl w:ilvl="0" w:tplc="B3AE86DA">
+      <w:start w:val="1"/>
+      <w:numFmt w:val="decimalZero"/>
+      <w:lvlText w:val="%1."/>
+      <w:lvlJc w:val="left"/>
+      <w:pPr>
+        <w:ind w:left="1440" w:hanging="360"/>
+      </w:pPr>
+      <w:rPr>
+        <w:rFonts w:asciiTheme="majorHAnsi" w:hAnsiTheme="majorHAnsi" w:hint="default"/>
+      </w:rPr>
+    </w:lvl>
+    <w:lvl w:ilvl="1" w:tplc="04150019" w:tentative="1">
+      <w:start w:val="1"/>
+      <w:numFmt w:val="lowerLetter"/>
+      <w:lvlText w:val="%2."/>
+      <w:lvlJc w:val="left"/>
+      <w:pPr>
+        <w:ind w:left="2160" w:hanging="360"/>
+      </w:pPr>
+    </w:lvl>
+    <w:lvl w:ilvl="2" w:tplc="0415001B" w:tentative="1">
+      <w:start w:val="1"/>
+      <w:numFmt w:val="lowerRoman"/>
+      <w:lvlText w:val="%3."/>
+      <w:lvlJc w:val="right"/>
+      <w:pPr>
+        <w:ind w:left="2880" w:hanging="180"/>
+      </w:pPr>
+    </w:lvl>
+    <w:lvl w:ilvl="3" w:tplc="0415000F" w:tentative="1">
+      <w:start w:val="1"/>
+      <w:numFmt w:val="decimal"/>
+      <w:lvlText w:val="%4."/>
+      <w:lvlJc w:val="left"/>
+      <w:pPr>
+        <w:ind w:left="3600" w:hanging="360"/>
+      </w:pPr>
+    </w:lvl>
+    <w:lvl w:ilvl="4" w:tplc="04150019" w:tentative="1">
+      <w:start w:val="1"/>
+      <w:numFmt w:val="lowerLetter"/>
+      <w:lvlText w:val="%5."/>
+      <w:lvlJc w:val="left"/>
+      <w:pPr>
+        <w:ind w:left="4320" w:hanging="360"/>
+      </w:pPr>
+    </w:lvl>
+    <w:lvl w:ilvl="5" w:tplc="0415001B" w:tentative="1">
+      <w:start w:val="1"/>
+      <w:numFmt w:val="lowerRoman"/>
+      <w:lvlText w:val="%6."/>
+      <w:lvlJc w:val="right"/>
+      <w:pPr>
+        <w:ind w:left="5040" w:hanging="180"/>
+      </w:pPr>
+    </w:lvl>
+    <w:lvl w:ilvl="6" w:tplc="0415000F" w:tentative="1">
+      <w:start w:val="1"/>
+      <w:numFmt w:val="decimal"/>
+      <w:lvlText w:val="%7."/>
+      <w:lvlJc w:val="left"/>
+      <w:pPr>
+        <w:ind w:left="5760" w:hanging="360"/>
+      </w:pPr>
+    </w:lvl>
+    <w:lvl w:ilvl="7" w:tplc="04150019" w:tentative="1">
+      <w:start w:val="1"/>
+      <w:numFmt w:val="lowerLetter"/>
+      <w:lvlText w:val="%8."/>
+      <w:lvlJc w:val="left"/>
+      <w:pPr>
+        <w:ind w:left="6480" w:hanging="360"/>
+      </w:pPr>
+    </w:lvl>
+    <w:lvl w:ilvl="8" w:tplc="0415001B" w:tentative="1">
+      <w:start w:val="1"/>
+      <w:numFmt w:val="lowerRoman"/>
+      <w:lvlText w:val="%9."/>
+      <w:lvlJc w:val="right"/>
+      <w:pPr>
+        <w:ind w:left="7200" w:hanging="180"/>
+      </w:pPr>
+    </w:lvl>
+  </w:abstractNum>
+  <w:abstractNum w:abstractNumId="8" w15:restartNumberingAfterBreak="0">
+    <w:nsid w:val="4CFD3EFB"/>
+    <w:multiLevelType w:val="multilevel"/>
+    <w:tmpl w:val="BC0E10D2"/>
+    <w:lvl w:ilvl="0">
+      <w:start w:val="1"/>
+      <w:numFmt w:val="bullet"/>
+      <w:lvlText w:val=""/>
+      <w:lvlJc w:val="left"/>
+      <w:pPr>
+        <w:tabs>
+          <w:tab w:val="num" w:pos="720"/>
+        </w:tabs>
+        <w:ind w:left="720" w:hanging="360"/>
+      </w:pPr>
+      <w:rPr>
+        <w:rFonts w:ascii="Symbol" w:hAnsi="Symbol" w:hint="default"/>
+        <w:sz w:val="20"/>
+      </w:rPr>
+    </w:lvl>
+    <w:lvl w:ilvl="1" w:tentative="1">
+      <w:start w:val="1"/>
+      <w:numFmt w:val="bullet"/>
+      <w:lvlText w:val="o"/>
+      <w:lvlJc w:val="left"/>
+      <w:pPr>
+        <w:tabs>
+          <w:tab w:val="num" w:pos="1440"/>
+        </w:tabs>
+        <w:ind w:left="1440" w:hanging="360"/>
+      </w:pPr>
+      <w:rPr>
+        <w:rFonts w:ascii="Courier New" w:hAnsi="Courier New" w:hint="default"/>
+        <w:sz w:val="20"/>
+      </w:rPr>
+    </w:lvl>
+    <w:lvl w:ilvl="2" w:tentative="1">
+      <w:start w:val="1"/>
+      <w:numFmt w:val="bullet"/>
+      <w:lvlText w:val=""/>
+      <w:lvlJc w:val="left"/>
+      <w:pPr>
+        <w:tabs>
+          <w:tab w:val="num" w:pos="2160"/>
+        </w:tabs>
+        <w:ind w:left="2160" w:hanging="360"/>
+      </w:pPr>
+      <w:rPr>
+        <w:rFonts w:ascii="Wingdings" w:hAnsi="Wingdings" w:hint="default"/>
+        <w:sz w:val="20"/>
+      </w:rPr>
+    </w:lvl>
+    <w:lvl w:ilvl="3" w:tentative="1">
+      <w:start w:val="1"/>
+      <w:numFmt w:val="bullet"/>
+      <w:lvlText w:val=""/>
+      <w:lvlJc w:val="left"/>
+      <w:pPr>
+        <w:tabs>
+          <w:tab w:val="num" w:pos="2880"/>
+        </w:tabs>
+        <w:ind w:left="2880" w:hanging="360"/>
+      </w:pPr>
+      <w:rPr>
+        <w:rFonts w:ascii="Wingdings" w:hAnsi="Wingdings" w:hint="default"/>
+        <w:sz w:val="20"/>
+      </w:rPr>
+    </w:lvl>
+    <w:lvl w:ilvl="4" w:tentative="1">
+      <w:start w:val="1"/>
+      <w:numFmt w:val="bullet"/>
+      <w:lvlText w:val=""/>
+      <w:lvlJc w:val="left"/>
+      <w:pPr>
+        <w:tabs>
+          <w:tab w:val="num" w:pos="3600"/>
+        </w:tabs>
+        <w:ind w:left="3600" w:hanging="360"/>
+      </w:pPr>
+      <w:rPr>
+        <w:rFonts w:ascii="Wingdings" w:hAnsi="Wingdings" w:hint="default"/>
+        <w:sz w:val="20"/>
+      </w:rPr>
+    </w:lvl>
+    <w:lvl w:ilvl="5" w:tentative="1">
+      <w:start w:val="1"/>
+      <w:numFmt w:val="bullet"/>
+      <w:lvlText w:val=""/>
+      <w:lvlJc w:val="left"/>
+      <w:pPr>
+        <w:tabs>
+          <w:tab w:val="num" w:pos="4320"/>
+        </w:tabs>
+        <w:ind w:left="4320" w:hanging="360"/>
+      </w:pPr>
+      <w:rPr>
+        <w:rFonts w:ascii="Wingdings" w:hAnsi="Wingdings" w:hint="default"/>
+        <w:sz w:val="20"/>
+      </w:rPr>
+    </w:lvl>
+    <w:lvl w:ilvl="6" w:tentative="1">
+      <w:start w:val="1"/>
+      <w:numFmt w:val="bullet"/>
+      <w:lvlText w:val=""/>
+      <w:lvlJc w:val="left"/>
+      <w:pPr>
+        <w:tabs>
+          <w:tab w:val="num" w:pos="5040"/>
+        </w:tabs>
+        <w:ind w:left="5040" w:hanging="360"/>
+      </w:pPr>
+      <w:rPr>
+        <w:rFonts w:ascii="Wingdings" w:hAnsi="Wingdings" w:hint="default"/>
+        <w:sz w:val="20"/>
+      </w:rPr>
+    </w:lvl>
+    <w:lvl w:ilvl="7" w:tentative="1">
+      <w:start w:val="1"/>
+      <w:numFmt w:val="bullet"/>
+      <w:lvlText w:val=""/>
+      <w:lvlJc w:val="left"/>
+      <w:pPr>
+        <w:tabs>
+          <w:tab w:val="num" w:pos="5760"/>
+        </w:tabs>
+        <w:ind w:left="5760" w:hanging="360"/>
+      </w:pPr>
+      <w:rPr>
+        <w:rFonts w:ascii="Wingdings" w:hAnsi="Wingdings" w:hint="default"/>
+        <w:sz w:val="20"/>
+      </w:rPr>
+    </w:lvl>
+    <w:lvl w:ilvl="8" w:tentative="1">
+      <w:start w:val="1"/>
+      <w:numFmt w:val="bullet"/>
+      <w:lvlText w:val=""/>
+      <w:lvlJc w:val="left"/>
+      <w:pPr>
+        <w:tabs>
+          <w:tab w:val="num" w:pos="6480"/>
+        </w:tabs>
+        <w:ind w:left="6480" w:hanging="360"/>
+      </w:pPr>
+      <w:rPr>
+        <w:rFonts w:ascii="Wingdings" w:hAnsi="Wingdings" w:hint="default"/>
+        <w:sz w:val="20"/>
+      </w:rPr>
+    </w:lvl>
+  </w:abstractNum>
+  <w:abstractNum w:abstractNumId="9" w15:restartNumberingAfterBreak="0">
+    <w:nsid w:val="689D194C"/>
+    <w:multiLevelType w:val="multilevel"/>
+    <w:tmpl w:val="67D4B54E"/>
+    <w:lvl w:ilvl="0">
+      <w:start w:val="1"/>
+      <w:numFmt w:val="bullet"/>
+      <w:lvlText w:val=""/>
+      <w:lvlJc w:val="left"/>
+      <w:pPr>
+        <w:tabs>
+          <w:tab w:val="num" w:pos="720"/>
+        </w:tabs>
+        <w:ind w:left="720" w:hanging="360"/>
+      </w:pPr>
+      <w:rPr>
+        <w:rFonts w:ascii="Symbol" w:hAnsi="Symbol" w:hint="default"/>
+        <w:sz w:val="20"/>
+      </w:rPr>
+    </w:lvl>
+    <w:lvl w:ilvl="1" w:tentative="1">
+      <w:start w:val="1"/>
+      <w:numFmt w:val="bullet"/>
+      <w:lvlText w:val="o"/>
+      <w:lvlJc w:val="left"/>
+      <w:pPr>
+        <w:tabs>
+          <w:tab w:val="num" w:pos="1440"/>
+        </w:tabs>
+        <w:ind w:left="1440" w:hanging="360"/>
+      </w:pPr>
+      <w:rPr>
+        <w:rFonts w:ascii="Courier New" w:hAnsi="Courier New" w:hint="default"/>
+        <w:sz w:val="20"/>
+      </w:rPr>
+    </w:lvl>
+    <w:lvl w:ilvl="2" w:tentative="1">
+      <w:start w:val="1"/>
+      <w:numFmt w:val="bullet"/>
+      <w:lvlText w:val=""/>
+      <w:lvlJc w:val="left"/>
+      <w:pPr>
+        <w:tabs>
+          <w:tab w:val="num" w:pos="2160"/>
+        </w:tabs>
+        <w:ind w:left="2160" w:hanging="360"/>
+      </w:pPr>
+      <w:rPr>
+        <w:rFonts w:ascii="Wingdings" w:hAnsi="Wingdings" w:hint="default"/>
+        <w:sz w:val="20"/>
+      </w:rPr>
+    </w:lvl>
+    <w:lvl w:ilvl="3" w:tentative="1">
+      <w:start w:val="1"/>
+      <w:numFmt w:val="bullet"/>
+      <w:lvlText w:val=""/>
+      <w:lvlJc w:val="left"/>
+      <w:pPr>
+        <w:tabs>
+          <w:tab w:val="num" w:pos="2880"/>
+        </w:tabs>
+        <w:ind w:left="2880" w:hanging="360"/>
+      </w:pPr>
+      <w:rPr>
+        <w:rFonts w:ascii="Wingdings" w:hAnsi="Wingdings" w:hint="default"/>
+        <w:sz w:val="20"/>
+      </w:rPr>
+    </w:lvl>
+    <w:lvl w:ilvl="4" w:tentative="1">
+      <w:start w:val="1"/>
+      <w:numFmt w:val="bullet"/>
+      <w:lvlText w:val=""/>
+      <w:lvlJc w:val="left"/>
+      <w:pPr>
+        <w:tabs>
+          <w:tab w:val="num" w:pos="3600"/>
+        </w:tabs>
+        <w:ind w:left="3600" w:hanging="360"/>
+      </w:pPr>
+      <w:rPr>
+        <w:rFonts w:ascii="Wingdings" w:hAnsi="Wingdings" w:hint="default"/>
+        <w:sz w:val="20"/>
+      </w:rPr>
+    </w:lvl>
+    <w:lvl w:ilvl="5" w:tentative="1">
+      <w:start w:val="1"/>
+      <w:numFmt w:val="bullet"/>
+      <w:lvlText w:val=""/>
+      <w:lvlJc w:val="left"/>
+      <w:pPr>
+        <w:tabs>
+          <w:tab w:val="num" w:pos="4320"/>
+        </w:tabs>
+        <w:ind w:left="4320" w:hanging="360"/>
+      </w:pPr>
+      <w:rPr>
+        <w:rFonts w:ascii="Wingdings" w:hAnsi="Wingdings" w:hint="default"/>
+        <w:sz w:val="20"/>
+      </w:rPr>
+    </w:lvl>
+    <w:lvl w:ilvl="6" w:tentative="1">
+      <w:start w:val="1"/>
+      <w:numFmt w:val="bullet"/>
+      <w:lvlText w:val=""/>
+      <w:lvlJc w:val="left"/>
+      <w:pPr>
+        <w:tabs>
+          <w:tab w:val="num" w:pos="5040"/>
+        </w:tabs>
+        <w:ind w:left="5040" w:hanging="360"/>
+      </w:pPr>
+      <w:rPr>
+        <w:rFonts w:ascii="Wingdings" w:hAnsi="Wingdings" w:hint="default"/>
+        <w:sz w:val="20"/>
+      </w:rPr>
+    </w:lvl>
+    <w:lvl w:ilvl="7" w:tentative="1">
+      <w:start w:val="1"/>
+      <w:numFmt w:val="bullet"/>
+      <w:lvlText w:val=""/>
+      <w:lvlJc w:val="left"/>
+      <w:pPr>
+        <w:tabs>
+          <w:tab w:val="num" w:pos="5760"/>
+        </w:tabs>
+        <w:ind w:left="5760" w:hanging="360"/>
+      </w:pPr>
+      <w:rPr>
+        <w:rFonts w:ascii="Wingdings" w:hAnsi="Wingdings" w:hint="default"/>
+        <w:sz w:val="20"/>
+      </w:rPr>
+    </w:lvl>
+    <w:lvl w:ilvl="8" w:tentative="1">
+      <w:start w:val="1"/>
+      <w:numFmt w:val="bullet"/>
+      <w:lvlText w:val=""/>
+      <w:lvlJc w:val="left"/>
+      <w:pPr>
+        <w:tabs>
+          <w:tab w:val="num" w:pos="6480"/>
+        </w:tabs>
+        <w:ind w:left="6480" w:hanging="360"/>
+      </w:pPr>
+      <w:rPr>
+        <w:rFonts w:ascii="Wingdings" w:hAnsi="Wingdings" w:hint="default"/>
+        <w:sz w:val="20"/>
+      </w:rPr>
+    </w:lvl>
+  </w:abstractNum>
+  <w:abstractNum w:abstractNumId="10" w15:restartNumberingAfterBreak="0">
+    <w:nsid w:val="735D7662"/>
+    <w:multiLevelType w:val="multilevel"/>
+    <w:tmpl w:val="A8F68CEE"/>
+    <w:lvl w:ilvl="0">
+      <w:start w:val="1"/>
+      <w:numFmt w:val="bullet"/>
+      <w:lvlText w:val=""/>
+      <w:lvlJc w:val="left"/>
+      <w:pPr>
+        <w:tabs>
+          <w:tab w:val="num" w:pos="720"/>
+        </w:tabs>
+        <w:ind w:left="720" w:hanging="360"/>
+      </w:pPr>
+      <w:rPr>
+        <w:rFonts w:ascii="Symbol" w:hAnsi="Symbol" w:hint="default"/>
+        <w:sz w:val="20"/>
+      </w:rPr>
+    </w:lvl>
+    <w:lvl w:ilvl="1" w:tentative="1">
+      <w:start w:val="1"/>
+      <w:numFmt w:val="bullet"/>
+      <w:lvlText w:val="o"/>
+      <w:lvlJc w:val="left"/>
+      <w:pPr>
+        <w:tabs>
+          <w:tab w:val="num" w:pos="1440"/>
+        </w:tabs>
+        <w:ind w:left="1440" w:hanging="360"/>
+      </w:pPr>
+      <w:rPr>
+        <w:rFonts w:ascii="Courier New" w:hAnsi="Courier New" w:hint="default"/>
+        <w:sz w:val="20"/>
+      </w:rPr>
+    </w:lvl>
+    <w:lvl w:ilvl="2" w:tentative="1">
+      <w:start w:val="1"/>
+      <w:numFmt w:val="bullet"/>
+      <w:lvlText w:val=""/>
+      <w:lvlJc w:val="left"/>
+      <w:pPr>
+        <w:tabs>
+          <w:tab w:val="num" w:pos="2160"/>
+        </w:tabs>
+        <w:ind w:left="2160" w:hanging="360"/>
+      </w:pPr>
+      <w:rPr>
+        <w:rFonts w:ascii="Wingdings" w:hAnsi="Wingdings" w:hint="default"/>
+        <w:sz w:val="20"/>
+      </w:rPr>
+    </w:lvl>
+    <w:lvl w:ilvl="3" w:tentative="1">
+      <w:start w:val="1"/>
+      <w:numFmt w:val="bullet"/>
+      <w:lvlText w:val=""/>
+      <w:lvlJc w:val="left"/>
+      <w:pPr>
+        <w:tabs>
+          <w:tab w:val="num" w:pos="2880"/>
+        </w:tabs>
+        <w:ind w:left="2880" w:hanging="360"/>
+      </w:pPr>
+      <w:rPr>
+        <w:rFonts w:ascii="Wingdings" w:hAnsi="Wingdings" w:hint="default"/>
+        <w:sz w:val="20"/>
+      </w:rPr>
+    </w:lvl>
+    <w:lvl w:ilvl="4" w:tentative="1">
+      <w:start w:val="1"/>
+      <w:numFmt w:val="bullet"/>
+      <w:lvlText w:val=""/>
+      <w:lvlJc w:val="left"/>
+      <w:pPr>
+        <w:tabs>
+          <w:tab w:val="num" w:pos="3600"/>
+        </w:tabs>
+        <w:ind w:left="3600" w:hanging="360"/>
+      </w:pPr>
+      <w:rPr>
+        <w:rFonts w:ascii="Wingdings" w:hAnsi="Wingdings" w:hint="default"/>
+        <w:sz w:val="20"/>
+      </w:rPr>
+    </w:lvl>
+    <w:lvl w:ilvl="5" w:tentative="1">
+      <w:start w:val="1"/>
+      <w:numFmt w:val="bullet"/>
+      <w:lvlText w:val=""/>
+      <w:lvlJc w:val="left"/>
+      <w:pPr>
+        <w:tabs>
+          <w:tab w:val="num" w:pos="4320"/>
+        </w:tabs>
+        <w:ind w:left="4320" w:hanging="360"/>
+      </w:pPr>
+      <w:rPr>
+        <w:rFonts w:ascii="Wingdings" w:hAnsi="Wingdings" w:hint="default"/>
+        <w:sz w:val="20"/>
+      </w:rPr>
+    </w:lvl>
+    <w:lvl w:ilvl="6" w:tentative="1">
+      <w:start w:val="1"/>
+      <w:numFmt w:val="bullet"/>
+      <w:lvlText w:val=""/>
+      <w:lvlJc w:val="left"/>
+      <w:pPr>
+        <w:tabs>
+          <w:tab w:val="num" w:pos="5040"/>
+        </w:tabs>
+        <w:ind w:left="5040" w:hanging="360"/>
+      </w:pPr>
+      <w:rPr>
+        <w:rFonts w:ascii="Wingdings" w:hAnsi="Wingdings" w:hint="default"/>
+        <w:sz w:val="20"/>
+      </w:rPr>
+    </w:lvl>
+    <w:lvl w:ilvl="7" w:tentative="1">
+      <w:start w:val="1"/>
+      <w:numFmt w:val="bullet"/>
+      <w:lvlText w:val=""/>
+      <w:lvlJc w:val="left"/>
+      <w:pPr>
+        <w:tabs>
+          <w:tab w:val="num" w:pos="5760"/>
+        </w:tabs>
+        <w:ind w:left="5760" w:hanging="360"/>
+      </w:pPr>
+      <w:rPr>
+        <w:rFonts w:ascii="Wingdings" w:hAnsi="Wingdings" w:hint="default"/>
+        <w:sz w:val="20"/>
+      </w:rPr>
+    </w:lvl>
+    <w:lvl w:ilvl="8" w:tentative="1">
+      <w:start w:val="1"/>
+      <w:numFmt w:val="bullet"/>
+      <w:lvlText w:val=""/>
+      <w:lvlJc w:val="left"/>
+      <w:pPr>
+        <w:tabs>
+          <w:tab w:val="num" w:pos="6480"/>
+        </w:tabs>
+        <w:ind w:left="6480" w:hanging="360"/>
+      </w:pPr>
+      <w:rPr>
+        <w:rFonts w:ascii="Wingdings" w:hAnsi="Wingdings" w:hint="default"/>
+        <w:sz w:val="20"/>
+      </w:rPr>
+    </w:lvl>
+  </w:abstractNum>
+  <w:abstractNum w:abstractNumId="11" w15:restartNumberingAfterBreak="0">
+    <w:nsid w:val="7D1C6058"/>
+    <w:multiLevelType w:val="multilevel"/>
+    <w:tmpl w:val="D9120AF8"/>
+    <w:lvl w:ilvl="0">
+      <w:start w:val="1"/>
+      <w:numFmt w:val="bullet"/>
+      <w:lvlText w:val=""/>
+      <w:lvlJc w:val="left"/>
+      <w:pPr>
+        <w:tabs>
+          <w:tab w:val="num" w:pos="720"/>
+        </w:tabs>
+        <w:ind w:left="720" w:hanging="360"/>
+      </w:pPr>
+      <w:rPr>
+        <w:rFonts w:ascii="Symbol" w:hAnsi="Symbol" w:hint="default"/>
+        <w:sz w:val="20"/>
+      </w:rPr>
+    </w:lvl>
+    <w:lvl w:ilvl="1" w:tentative="1">
+      <w:start w:val="1"/>
+      <w:numFmt w:val="bullet"/>
+      <w:lvlText w:val="o"/>
+      <w:lvlJc w:val="left"/>
+      <w:pPr>
+        <w:tabs>
+          <w:tab w:val="num" w:pos="1440"/>
+        </w:tabs>
+        <w:ind w:left="1440" w:hanging="360"/>
+      </w:pPr>
+      <w:rPr>
+        <w:rFonts w:ascii="Courier New" w:hAnsi="Courier New" w:hint="default"/>
+        <w:sz w:val="20"/>
+      </w:rPr>
+    </w:lvl>
+    <w:lvl w:ilvl="2" w:tentative="1">
+      <w:start w:val="1"/>
+      <w:numFmt w:val="bullet"/>
+      <w:lvlText w:val=""/>
+      <w:lvlJc w:val="left"/>
+      <w:pPr>
+        <w:tabs>
+          <w:tab w:val="num" w:pos="2160"/>
+        </w:tabs>
+        <w:ind w:left="2160" w:hanging="360"/>
+      </w:pPr>
+      <w:rPr>
+        <w:rFonts w:ascii="Wingdings" w:hAnsi="Wingdings" w:hint="default"/>
+        <w:sz w:val="20"/>
+      </w:rPr>
+    </w:lvl>
+    <w:lvl w:ilvl="3" w:tentative="1">
+      <w:start w:val="1"/>
+      <w:numFmt w:val="bullet"/>
+      <w:lvlText w:val=""/>
+      <w:lvlJc w:val="left"/>
+      <w:pPr>
+        <w:tabs>
+          <w:tab w:val="num" w:pos="2880"/>
+        </w:tabs>
+        <w:ind w:left="2880" w:hanging="360"/>
+      </w:pPr>
+      <w:rPr>
+        <w:rFonts w:ascii="Wingdings" w:hAnsi="Wingdings" w:hint="default"/>
+        <w:sz w:val="20"/>
+      </w:rPr>
+    </w:lvl>
+    <w:lvl w:ilvl="4" w:tentative="1">
+      <w:start w:val="1"/>
+      <w:numFmt w:val="bullet"/>
+      <w:lvlText w:val=""/>
+      <w:lvlJc w:val="left"/>
+      <w:pPr>
+        <w:tabs>
+          <w:tab w:val="num" w:pos="3600"/>
+        </w:tabs>
+        <w:ind w:left="3600" w:hanging="360"/>
+      </w:pPr>
+      <w:rPr>
+        <w:rFonts w:ascii="Wingdings" w:hAnsi="Wingdings" w:hint="default"/>
+        <w:sz w:val="20"/>
+      </w:rPr>
+    </w:lvl>
+    <w:lvl w:ilvl="5" w:tentative="1">
+      <w:start w:val="1"/>
+      <w:numFmt w:val="bullet"/>
+      <w:lvlText w:val=""/>
+      <w:lvlJc w:val="left"/>
+      <w:pPr>
+        <w:tabs>
+          <w:tab w:val="num" w:pos="4320"/>
+        </w:tabs>
+        <w:ind w:left="4320" w:hanging="360"/>
+      </w:pPr>
+      <w:rPr>
+        <w:rFonts w:ascii="Wingdings" w:hAnsi="Wingdings" w:hint="default"/>
+        <w:sz w:val="20"/>
+      </w:rPr>
+    </w:lvl>
+    <w:lvl w:ilvl="6" w:tentative="1">
+      <w:start w:val="1"/>
+      <w:numFmt w:val="bullet"/>
+      <w:lvlText w:val=""/>
+      <w:lvlJc w:val="left"/>
+      <w:pPr>
+        <w:tabs>
+          <w:tab w:val="num" w:pos="5040"/>
+        </w:tabs>
+        <w:ind w:left="5040" w:hanging="360"/>
+      </w:pPr>
+      <w:rPr>
+        <w:rFonts w:ascii="Wingdings" w:hAnsi="Wingdings" w:hint="default"/>
+        <w:sz w:val="20"/>
+      </w:rPr>
+    </w:lvl>
+    <w:lvl w:ilvl="7" w:tentative="1">
+      <w:start w:val="1"/>
+      <w:numFmt w:val="bullet"/>
+      <w:lvlText w:val=""/>
+      <w:lvlJc w:val="left"/>
+      <w:pPr>
+        <w:tabs>
+          <w:tab w:val="num" w:pos="5760"/>
+        </w:tabs>
+        <w:ind w:left="5760" w:hanging="360"/>
+      </w:pPr>
+      <w:rPr>
+        <w:rFonts w:ascii="Wingdings" w:hAnsi="Wingdings" w:hint="default"/>
+        <w:sz w:val="20"/>
+      </w:rPr>
+    </w:lvl>
+    <w:lvl w:ilvl="8" w:tentative="1">
+      <w:start w:val="1"/>
+      <w:numFmt w:val="bullet"/>
+      <w:lvlText w:val=""/>
+      <w:lvlJc w:val="left"/>
+      <w:pPr>
+        <w:tabs>
+          <w:tab w:val="num" w:pos="6480"/>
+        </w:tabs>
+        <w:ind w:left="6480" w:hanging="360"/>
+      </w:pPr>
+      <w:rPr>
+        <w:rFonts w:ascii="Wingdings" w:hAnsi="Wingdings" w:hint="default"/>
+        <w:sz w:val="20"/>
+      </w:rPr>
+    </w:lvl>
+  </w:abstractNum>
+  <w:num w:numId="1" w16cid:durableId="1808694651">
+    <w:abstractNumId w:val="6"/>
+  </w:num>
+  <w:num w:numId="2" w16cid:durableId="18774857">
+    <w:abstractNumId w:val="3"/>
+  </w:num>
+  <w:num w:numId="3" w16cid:durableId="170067387">
+    <w:abstractNumId w:val="10"/>
+  </w:num>
+  <w:num w:numId="4" w16cid:durableId="488130892">
+    <w:abstractNumId w:val="11"/>
+  </w:num>
+  <w:num w:numId="5" w16cid:durableId="642007272">
+    <w:abstractNumId w:val="2"/>
+  </w:num>
+  <w:num w:numId="6" w16cid:durableId="1601256476">
+    <w:abstractNumId w:val="8"/>
+  </w:num>
+  <w:num w:numId="7" w16cid:durableId="1104375966">
+    <w:abstractNumId w:val="5"/>
+  </w:num>
+  <w:num w:numId="8" w16cid:durableId="950823826">
+    <w:abstractNumId w:val="1"/>
+  </w:num>
+  <w:num w:numId="9" w16cid:durableId="1397633390">
+    <w:abstractNumId w:val="4"/>
+  </w:num>
+  <w:num w:numId="10" w16cid:durableId="785343678">
+    <w:abstractNumId w:val="0"/>
+  </w:num>
+  <w:num w:numId="11" w16cid:durableId="1470128883">
+    <w:abstractNumId w:val="7"/>
+  </w:num>
+  <w:num w:numId="12" w16cid:durableId="5602075">
+    <w:abstractNumId w:val="9"/>
+  </w:num>
+</w:numbering>
 </file>
 
 <file path=word/styles.xml><?xml version="1.0" encoding="utf-8"?>
@@ -1028,6 +4619,7 @@
   <w:style w:type="paragraph" w:default="1" w:styleId="Normalny">
     <w:name w:val="Normal"/>
     <w:qFormat/>
+    <w:rsid w:val="003F6A8B"/>
   </w:style>
   <w:style w:type="paragraph" w:styleId="Nagwek1">
     <w:name w:val="heading 1"/>
@@ -1231,7 +4823,6 @@
   <w:style w:type="character" w:default="1" w:styleId="Domylnaczcionkaakapitu">
     <w:name w:val="Default Paragraph Font"/>
     <w:uiPriority w:val="1"/>
-    <w:semiHidden/>
     <w:unhideWhenUsed/>
   </w:style>
   <w:style w:type="table" w:default="1" w:styleId="Standardowy">

</xml_diff>